<commit_message>
update resume: 2024-06-27 15:43:22
</commit_message>
<xml_diff>
--- a/Daniel_Farlow_resume.docx
+++ b/Daniel_Farlow_resume.docx
@@ -142,7 +142,6 @@
         <w:pStyle w:val="BodyText"/>
         <w:spacing w:before="56"/>
         <w:ind w:left="120" w:firstLine="0"/>
-        <w:jc w:val="both"/>
       </w:pPr>
       <w:r>
         <w:rPr/>
@@ -394,7 +393,6 @@
         <w:tabs>
           <w:tab w:pos="9504" w:val="left" w:leader="none"/>
         </w:tabs>
-        <w:jc w:val="both"/>
       </w:pPr>
       <w:r>
         <w:rPr>
@@ -468,7 +466,7 @@
         </w:tabs>
         <w:spacing w:line="239" w:lineRule="exact" w:before="0"/>
         <w:ind w:left="120" w:right="0" w:firstLine="0"/>
-        <w:jc w:val="both"/>
+        <w:jc w:val="left"/>
         <w:rPr>
           <w:i/>
           <w:sz w:val="20"/>
@@ -549,7 +547,7 @@
           <w:spacing w:val="-2"/>
           <w:sz w:val="20"/>
         </w:rPr>
-        <w:t>present</w:t>
+        <w:t>Present</w:t>
       </w:r>
     </w:p>
     <w:p>
@@ -564,7 +562,7 @@
         </w:tabs>
         <w:spacing w:line="235" w:lineRule="auto" w:before="2" w:after="0"/>
         <w:ind w:left="318" w:right="119" w:hanging="199"/>
-        <w:jc w:val="both"/>
+        <w:jc w:val="left"/>
         <w:rPr>
           <w:sz w:val="20"/>
         </w:rPr>
@@ -573,7 +571,7 @@
         <w:rPr>
           <w:sz w:val="20"/>
         </w:rPr>
-        <w:t>Developed a software development kit (SDK) and REST API wrapper for Caspio’s REST API, published the package on the NPM registry, and</w:t>
+        <w:t>Developed a software development kit (SDK) and REST API wrapper for Caspio’s REST API, published the package on the NPM registry,</w:t>
       </w:r>
       <w:r>
         <w:rPr>
@@ -586,6 +584,19 @@
         <w:rPr>
           <w:sz w:val="20"/>
         </w:rPr>
+        <w:t>and</w:t>
+      </w:r>
+      <w:r>
+        <w:rPr>
+          <w:spacing w:val="-1"/>
+          <w:sz w:val="20"/>
+        </w:rPr>
+        <w:t> </w:t>
+      </w:r>
+      <w:r>
+        <w:rPr>
+          <w:sz w:val="20"/>
+        </w:rPr>
         <w:t>communicated</w:t>
       </w:r>
       <w:r>
@@ -716,7 +727,7 @@
         <w:rPr>
           <w:sz w:val="20"/>
         </w:rPr>
-        <w:t>in</w:t>
+        <w:t>in improving</w:t>
       </w:r>
       <w:r>
         <w:rPr>
@@ -729,33 +740,7 @@
         <w:rPr>
           <w:sz w:val="20"/>
         </w:rPr>
-        <w:t>improving</w:t>
-      </w:r>
-      <w:r>
-        <w:rPr>
-          <w:spacing w:val="-1"/>
-          <w:sz w:val="20"/>
-        </w:rPr>
-        <w:t> </w:t>
-      </w:r>
-      <w:r>
-        <w:rPr>
-          <w:sz w:val="20"/>
-        </w:rPr>
-        <w:t>developer</w:t>
-      </w:r>
-      <w:r>
-        <w:rPr>
-          <w:spacing w:val="-1"/>
-          <w:sz w:val="20"/>
-        </w:rPr>
-        <w:t> </w:t>
-      </w:r>
-      <w:r>
-        <w:rPr>
-          <w:sz w:val="20"/>
-        </w:rPr>
-        <w:t>productivity across teams that rely on Caspio as a service</w:t>
+        <w:t>developer productivity</w:t>
       </w:r>
     </w:p>
     <w:p>
@@ -769,8 +754,8 @@
           <w:tab w:pos="318" w:val="left" w:leader="none"/>
         </w:tabs>
         <w:spacing w:line="235" w:lineRule="auto" w:before="0" w:after="0"/>
-        <w:ind w:left="318" w:right="118" w:hanging="199"/>
-        <w:jc w:val="both"/>
+        <w:ind w:left="318" w:right="117" w:hanging="199"/>
+        <w:jc w:val="left"/>
         <w:rPr>
           <w:sz w:val="20"/>
         </w:rPr>
@@ -779,11 +764,11 @@
         <w:rPr>
           <w:sz w:val="20"/>
         </w:rPr>
-        <w:t>Enhanced</w:t>
-      </w:r>
-      <w:r>
-        <w:rPr>
-          <w:spacing w:val="-5"/>
+        <w:t>Improved</w:t>
+      </w:r>
+      <w:r>
+        <w:rPr>
+          <w:spacing w:val="-4"/>
           <w:sz w:val="20"/>
         </w:rPr>
         <w:t> </w:t>
@@ -796,7 +781,7 @@
       </w:r>
       <w:r>
         <w:rPr>
-          <w:spacing w:val="-5"/>
+          <w:spacing w:val="-4"/>
           <w:sz w:val="20"/>
         </w:rPr>
         <w:t> </w:t>
@@ -809,7 +794,7 @@
       </w:r>
       <w:r>
         <w:rPr>
-          <w:spacing w:val="-5"/>
+          <w:spacing w:val="-4"/>
           <w:sz w:val="20"/>
         </w:rPr>
         <w:t> </w:t>
@@ -822,7 +807,7 @@
       </w:r>
       <w:r>
         <w:rPr>
-          <w:spacing w:val="-5"/>
+          <w:spacing w:val="-4"/>
           <w:sz w:val="20"/>
         </w:rPr>
         <w:t> </w:t>
@@ -835,7 +820,7 @@
       </w:r>
       <w:r>
         <w:rPr>
-          <w:spacing w:val="-5"/>
+          <w:spacing w:val="-4"/>
           <w:sz w:val="20"/>
         </w:rPr>
         <w:t> </w:t>
@@ -848,7 +833,7 @@
       </w:r>
       <w:r>
         <w:rPr>
-          <w:spacing w:val="-5"/>
+          <w:spacing w:val="-4"/>
           <w:sz w:val="20"/>
         </w:rPr>
         <w:t> </w:t>
@@ -861,7 +846,7 @@
       </w:r>
       <w:r>
         <w:rPr>
-          <w:spacing w:val="-5"/>
+          <w:spacing w:val="-4"/>
           <w:sz w:val="20"/>
         </w:rPr>
         <w:t> </w:t>
@@ -874,7 +859,7 @@
       </w:r>
       <w:r>
         <w:rPr>
-          <w:spacing w:val="-5"/>
+          <w:spacing w:val="-4"/>
           <w:sz w:val="20"/>
         </w:rPr>
         <w:t> </w:t>
@@ -887,7 +872,7 @@
       </w:r>
       <w:r>
         <w:rPr>
-          <w:spacing w:val="-5"/>
+          <w:spacing w:val="-4"/>
           <w:sz w:val="20"/>
         </w:rPr>
         <w:t> </w:t>
@@ -900,7 +885,7 @@
       </w:r>
       <w:r>
         <w:rPr>
-          <w:spacing w:val="-5"/>
+          <w:spacing w:val="-4"/>
           <w:sz w:val="20"/>
         </w:rPr>
         <w:t> </w:t>
@@ -913,7 +898,7 @@
       </w:r>
       <w:r>
         <w:rPr>
-          <w:spacing w:val="-5"/>
+          <w:spacing w:val="-4"/>
           <w:sz w:val="20"/>
         </w:rPr>
         <w:t> </w:t>
@@ -926,7 +911,7 @@
       </w:r>
       <w:r>
         <w:rPr>
-          <w:spacing w:val="-5"/>
+          <w:spacing w:val="-4"/>
           <w:sz w:val="20"/>
         </w:rPr>
         <w:t> </w:t>
@@ -939,7 +924,7 @@
       </w:r>
       <w:r>
         <w:rPr>
-          <w:spacing w:val="-5"/>
+          <w:spacing w:val="-4"/>
           <w:sz w:val="20"/>
         </w:rPr>
         <w:t> </w:t>
@@ -952,7 +937,7 @@
       </w:r>
       <w:r>
         <w:rPr>
-          <w:spacing w:val="-5"/>
+          <w:spacing w:val="-4"/>
           <w:sz w:val="20"/>
         </w:rPr>
         <w:t> </w:t>
@@ -965,7 +950,7 @@
       </w:r>
       <w:r>
         <w:rPr>
-          <w:spacing w:val="-5"/>
+          <w:spacing w:val="-4"/>
           <w:sz w:val="20"/>
         </w:rPr>
         <w:t> </w:t>
@@ -978,7 +963,7 @@
       </w:r>
       <w:r>
         <w:rPr>
-          <w:spacing w:val="-5"/>
+          <w:spacing w:val="-4"/>
           <w:sz w:val="20"/>
         </w:rPr>
         <w:t> </w:t>
@@ -991,7 +976,7 @@
       </w:r>
       <w:r>
         <w:rPr>
-          <w:spacing w:val="-5"/>
+          <w:spacing w:val="-4"/>
           <w:sz w:val="20"/>
         </w:rPr>
         <w:t> </w:t>
@@ -1004,947 +989,317 @@
       </w:r>
       <w:r>
         <w:rPr>
-          <w:spacing w:val="-5"/>
-          <w:sz w:val="20"/>
-        </w:rPr>
-        <w:t> </w:t>
-      </w:r>
-      <w:r>
-        <w:rPr>
-          <w:sz w:val="20"/>
-        </w:rPr>
-        <w:t>stakeholder through effective use of the SDK and REST API wrapper, reducing the assembly time from what was typically twenty hours of manual work to roughly five seconds of automated code execution</w:t>
-      </w:r>
-    </w:p>
-    <w:p>
-      <w:pPr>
-        <w:pStyle w:val="ListParagraph"/>
-        <w:numPr>
-          <w:ilvl w:val="0"/>
-          <w:numId w:val="1"/>
-        </w:numPr>
-        <w:tabs>
-          <w:tab w:pos="318" w:val="left" w:leader="none"/>
-        </w:tabs>
-        <w:spacing w:line="235" w:lineRule="auto" w:before="0" w:after="0"/>
-        <w:ind w:left="318" w:right="118" w:hanging="199"/>
-        <w:jc w:val="both"/>
-        <w:rPr>
-          <w:sz w:val="20"/>
-        </w:rPr>
-      </w:pPr>
-      <w:r>
-        <w:rPr>
-          <w:sz w:val="20"/>
-        </w:rPr>
-        <w:t>Devised</w:t>
-      </w:r>
-      <w:r>
-        <w:rPr>
-          <w:spacing w:val="-5"/>
-          <w:sz w:val="20"/>
-        </w:rPr>
-        <w:t> </w:t>
-      </w:r>
-      <w:r>
-        <w:rPr>
-          <w:sz w:val="20"/>
-        </w:rPr>
-        <w:t>and</w:t>
-      </w:r>
-      <w:r>
-        <w:rPr>
-          <w:spacing w:val="-5"/>
-          <w:sz w:val="20"/>
-        </w:rPr>
-        <w:t> </w:t>
-      </w:r>
-      <w:r>
-        <w:rPr>
-          <w:sz w:val="20"/>
-        </w:rPr>
-        <w:t>documented</w:t>
-      </w:r>
-      <w:r>
-        <w:rPr>
-          <w:spacing w:val="-5"/>
-          <w:sz w:val="20"/>
-        </w:rPr>
-        <w:t> </w:t>
-      </w:r>
-      <w:r>
-        <w:rPr>
-          <w:sz w:val="20"/>
-        </w:rPr>
-        <w:t>a</w:t>
-      </w:r>
-      <w:r>
-        <w:rPr>
-          <w:spacing w:val="-5"/>
-          <w:sz w:val="20"/>
-        </w:rPr>
-        <w:t> </w:t>
-      </w:r>
-      <w:r>
-        <w:rPr>
-          <w:sz w:val="20"/>
-        </w:rPr>
-        <w:t>process</w:t>
-      </w:r>
-      <w:r>
-        <w:rPr>
-          <w:spacing w:val="-5"/>
-          <w:sz w:val="20"/>
-        </w:rPr>
-        <w:t> </w:t>
-      </w:r>
-      <w:r>
-        <w:rPr>
-          <w:sz w:val="20"/>
-        </w:rPr>
-        <w:t>using</w:t>
-      </w:r>
-      <w:r>
-        <w:rPr>
-          <w:spacing w:val="-5"/>
-          <w:sz w:val="20"/>
-        </w:rPr>
-        <w:t> </w:t>
-      </w:r>
-      <w:r>
-        <w:rPr>
+          <w:spacing w:val="-4"/>
+          <w:sz w:val="20"/>
+        </w:rPr>
+        <w:t> </w:t>
+      </w:r>
+      <w:r>
+        <w:rPr>
+          <w:sz w:val="20"/>
+        </w:rPr>
+        <w:t>stakeholder </w:t>
+      </w:r>
+      <w:r>
+        <w:rPr>
+          <w:spacing w:val="-2"/>
+          <w:sz w:val="20"/>
+        </w:rPr>
+        <w:t>through</w:t>
+      </w:r>
+      <w:r>
+        <w:rPr>
+          <w:spacing w:val="-8"/>
+          <w:sz w:val="20"/>
+        </w:rPr>
+        <w:t> </w:t>
+      </w:r>
+      <w:r>
+        <w:rPr>
+          <w:spacing w:val="-2"/>
+          <w:sz w:val="20"/>
+        </w:rPr>
+        <w:t>effective</w:t>
+      </w:r>
+      <w:r>
+        <w:rPr>
+          <w:spacing w:val="-8"/>
+          <w:sz w:val="20"/>
+        </w:rPr>
+        <w:t> </w:t>
+      </w:r>
+      <w:r>
+        <w:rPr>
+          <w:spacing w:val="-2"/>
+          <w:sz w:val="20"/>
+        </w:rPr>
+        <w:t>use</w:t>
+      </w:r>
+      <w:r>
+        <w:rPr>
+          <w:spacing w:val="-8"/>
+          <w:sz w:val="20"/>
+        </w:rPr>
+        <w:t> </w:t>
+      </w:r>
+      <w:r>
+        <w:rPr>
+          <w:spacing w:val="-2"/>
+          <w:sz w:val="20"/>
+        </w:rPr>
+        <w:t>of</w:t>
+      </w:r>
+      <w:r>
+        <w:rPr>
+          <w:spacing w:val="-8"/>
+          <w:sz w:val="20"/>
+        </w:rPr>
+        <w:t> </w:t>
+      </w:r>
+      <w:r>
+        <w:rPr>
+          <w:spacing w:val="-2"/>
           <w:sz w:val="20"/>
         </w:rPr>
         <w:t>the</w:t>
       </w:r>
       <w:r>
         <w:rPr>
-          <w:spacing w:val="-5"/>
-          <w:sz w:val="20"/>
-        </w:rPr>
-        <w:t> </w:t>
-      </w:r>
-      <w:r>
-        <w:rPr>
-          <w:sz w:val="20"/>
-        </w:rPr>
-        <w:t>SDK</w:t>
-      </w:r>
-      <w:r>
-        <w:rPr>
-          <w:spacing w:val="-5"/>
-          <w:sz w:val="20"/>
-        </w:rPr>
-        <w:t> </w:t>
-      </w:r>
-      <w:r>
-        <w:rPr>
-          <w:sz w:val="20"/>
-        </w:rPr>
-        <w:t>and</w:t>
-      </w:r>
-      <w:r>
-        <w:rPr>
-          <w:spacing w:val="-5"/>
-          <w:sz w:val="20"/>
-        </w:rPr>
-        <w:t> </w:t>
-      </w:r>
-      <w:r>
-        <w:rPr>
-          <w:sz w:val="20"/>
-        </w:rPr>
-        <w:t>REST</w:t>
-      </w:r>
-      <w:r>
-        <w:rPr>
-          <w:spacing w:val="-5"/>
-          <w:sz w:val="20"/>
-        </w:rPr>
-        <w:t> </w:t>
-      </w:r>
-      <w:r>
-        <w:rPr>
-          <w:sz w:val="20"/>
-        </w:rPr>
-        <w:t>API</w:t>
-      </w:r>
-      <w:r>
-        <w:rPr>
-          <w:spacing w:val="-5"/>
-          <w:sz w:val="20"/>
-        </w:rPr>
-        <w:t> </w:t>
-      </w:r>
-      <w:r>
-        <w:rPr>
-          <w:sz w:val="20"/>
-        </w:rPr>
-        <w:t>wrapper</w:t>
-      </w:r>
-      <w:r>
-        <w:rPr>
-          <w:spacing w:val="-5"/>
-          <w:sz w:val="20"/>
-        </w:rPr>
-        <w:t> </w:t>
-      </w:r>
-      <w:r>
-        <w:rPr>
+          <w:spacing w:val="-7"/>
+          <w:sz w:val="20"/>
+        </w:rPr>
+        <w:t> </w:t>
+      </w:r>
+      <w:r>
+        <w:rPr>
+          <w:spacing w:val="-2"/>
+          <w:sz w:val="20"/>
+        </w:rPr>
+        <w:t>SDK,</w:t>
+      </w:r>
+      <w:r>
+        <w:rPr>
+          <w:spacing w:val="-8"/>
+          <w:sz w:val="20"/>
+        </w:rPr>
+        <w:t> </w:t>
+      </w:r>
+      <w:r>
+        <w:rPr>
+          <w:spacing w:val="-2"/>
+          <w:sz w:val="20"/>
+        </w:rPr>
+        <w:t>reducing</w:t>
+      </w:r>
+      <w:r>
+        <w:rPr>
+          <w:spacing w:val="-8"/>
+          <w:sz w:val="20"/>
+        </w:rPr>
+        <w:t> </w:t>
+      </w:r>
+      <w:r>
+        <w:rPr>
+          <w:spacing w:val="-2"/>
+          <w:sz w:val="20"/>
+        </w:rPr>
+        <w:t>the</w:t>
+      </w:r>
+      <w:r>
+        <w:rPr>
+          <w:spacing w:val="-8"/>
+          <w:sz w:val="20"/>
+        </w:rPr>
+        <w:t> </w:t>
+      </w:r>
+      <w:r>
+        <w:rPr>
+          <w:spacing w:val="-2"/>
+          <w:sz w:val="20"/>
+        </w:rPr>
+        <w:t>assembly</w:t>
+      </w:r>
+      <w:r>
+        <w:rPr>
+          <w:spacing w:val="-7"/>
+          <w:sz w:val="20"/>
+        </w:rPr>
+        <w:t> </w:t>
+      </w:r>
+      <w:r>
+        <w:rPr>
+          <w:spacing w:val="-2"/>
+          <w:sz w:val="20"/>
+        </w:rPr>
+        <w:t>time</w:t>
+      </w:r>
+      <w:r>
+        <w:rPr>
+          <w:spacing w:val="-8"/>
+          <w:sz w:val="20"/>
+        </w:rPr>
+        <w:t> </w:t>
+      </w:r>
+      <w:r>
+        <w:rPr>
+          <w:spacing w:val="-2"/>
+          <w:sz w:val="20"/>
+        </w:rPr>
+        <w:t>from</w:t>
+      </w:r>
+      <w:r>
+        <w:rPr>
+          <w:spacing w:val="-8"/>
+          <w:sz w:val="20"/>
+        </w:rPr>
+        <w:t> </w:t>
+      </w:r>
+      <w:r>
+        <w:rPr>
+          <w:spacing w:val="-2"/>
+          <w:sz w:val="20"/>
+        </w:rPr>
+        <w:t>twenty</w:t>
+      </w:r>
+      <w:r>
+        <w:rPr>
+          <w:spacing w:val="-8"/>
+          <w:sz w:val="20"/>
+        </w:rPr>
+        <w:t> </w:t>
+      </w:r>
+      <w:r>
+        <w:rPr>
+          <w:spacing w:val="-2"/>
+          <w:sz w:val="20"/>
+        </w:rPr>
+        <w:t>hours</w:t>
+      </w:r>
+      <w:r>
+        <w:rPr>
+          <w:spacing w:val="-8"/>
+          <w:sz w:val="20"/>
+        </w:rPr>
+        <w:t> </w:t>
+      </w:r>
+      <w:r>
+        <w:rPr>
+          <w:spacing w:val="-2"/>
+          <w:sz w:val="20"/>
+        </w:rPr>
+        <w:t>of</w:t>
+      </w:r>
+      <w:r>
+        <w:rPr>
+          <w:spacing w:val="-7"/>
+          <w:sz w:val="20"/>
+        </w:rPr>
+        <w:t> </w:t>
+      </w:r>
+      <w:r>
+        <w:rPr>
+          <w:spacing w:val="-2"/>
+          <w:sz w:val="20"/>
+        </w:rPr>
+        <w:t>manual</w:t>
+      </w:r>
+      <w:r>
+        <w:rPr>
+          <w:spacing w:val="-8"/>
+          <w:sz w:val="20"/>
+        </w:rPr>
+        <w:t> </w:t>
+      </w:r>
+      <w:r>
+        <w:rPr>
+          <w:spacing w:val="-2"/>
+          <w:sz w:val="20"/>
+        </w:rPr>
+        <w:t>work</w:t>
+      </w:r>
+      <w:r>
+        <w:rPr>
+          <w:spacing w:val="-8"/>
+          <w:sz w:val="20"/>
+        </w:rPr>
+        <w:t> </w:t>
+      </w:r>
+      <w:r>
+        <w:rPr>
+          <w:spacing w:val="-2"/>
           <w:sz w:val="20"/>
         </w:rPr>
         <w:t>to</w:t>
       </w:r>
       <w:r>
         <w:rPr>
-          <w:spacing w:val="-5"/>
-          <w:sz w:val="20"/>
-        </w:rPr>
-        <w:t> </w:t>
-      </w:r>
-      <w:r>
-        <w:rPr>
-          <w:sz w:val="20"/>
-        </w:rPr>
-        <w:t>enable</w:t>
-      </w:r>
-      <w:r>
-        <w:rPr>
-          <w:spacing w:val="-5"/>
-          <w:sz w:val="20"/>
-        </w:rPr>
-        <w:t> </w:t>
-      </w:r>
-      <w:r>
-        <w:rPr>
+          <w:spacing w:val="-8"/>
+          <w:sz w:val="20"/>
+        </w:rPr>
+        <w:t> </w:t>
+      </w:r>
+      <w:r>
+        <w:rPr>
+          <w:spacing w:val="-2"/>
+          <w:sz w:val="20"/>
+        </w:rPr>
+        <w:t>five</w:t>
+      </w:r>
+      <w:r>
+        <w:rPr>
+          <w:spacing w:val="-8"/>
+          <w:sz w:val="20"/>
+        </w:rPr>
+        <w:t> </w:t>
+      </w:r>
+      <w:r>
+        <w:rPr>
+          <w:spacing w:val="-2"/>
+          <w:sz w:val="20"/>
+        </w:rPr>
+        <w:t>seconds</w:t>
+      </w:r>
+      <w:r>
+        <w:rPr>
+          <w:spacing w:val="-8"/>
+          <w:sz w:val="20"/>
+        </w:rPr>
+        <w:t> </w:t>
+      </w:r>
+      <w:r>
+        <w:rPr>
+          <w:spacing w:val="-2"/>
+          <w:sz w:val="20"/>
+        </w:rPr>
+        <w:t>of</w:t>
+      </w:r>
+      <w:r>
+        <w:rPr>
+          <w:spacing w:val="-8"/>
+          <w:sz w:val="20"/>
+        </w:rPr>
+        <w:t> </w:t>
+      </w:r>
+      <w:r>
+        <w:rPr>
+          <w:spacing w:val="-2"/>
+          <w:sz w:val="20"/>
+        </w:rPr>
+        <w:t>code</w:t>
+      </w:r>
+      <w:r>
+        <w:rPr>
+          <w:spacing w:val="-8"/>
+          <w:sz w:val="20"/>
+        </w:rPr>
+        <w:t> </w:t>
+      </w:r>
+      <w:r>
+        <w:rPr>
+          <w:spacing w:val="-2"/>
           <w:sz w:val="20"/>
         </w:rPr>
         <w:t>execution</w:t>
-      </w:r>
-      <w:r>
-        <w:rPr>
-          <w:spacing w:val="-5"/>
-          <w:sz w:val="20"/>
-        </w:rPr>
-        <w:t> </w:t>
-      </w:r>
-      <w:r>
-        <w:rPr>
-          <w:sz w:val="20"/>
-        </w:rPr>
-        <w:t>of</w:t>
-      </w:r>
-      <w:r>
-        <w:rPr>
-          <w:spacing w:val="-5"/>
-          <w:sz w:val="20"/>
-        </w:rPr>
-        <w:t> </w:t>
-      </w:r>
-      <w:r>
-        <w:rPr>
-          <w:sz w:val="20"/>
-        </w:rPr>
-        <w:t>arbitrarily</w:t>
-      </w:r>
-      <w:r>
-        <w:rPr>
-          <w:spacing w:val="-5"/>
-          <w:sz w:val="20"/>
-        </w:rPr>
-        <w:t> </w:t>
-      </w:r>
-      <w:r>
-        <w:rPr>
-          <w:sz w:val="20"/>
-        </w:rPr>
-        <w:t>complex</w:t>
-      </w:r>
-      <w:r>
-        <w:rPr>
-          <w:spacing w:val="-5"/>
-          <w:sz w:val="20"/>
-        </w:rPr>
-        <w:t> </w:t>
-      </w:r>
-      <w:r>
-        <w:rPr>
-          <w:sz w:val="20"/>
-        </w:rPr>
-        <w:t>SQL</w:t>
-      </w:r>
-      <w:r>
-        <w:rPr>
-          <w:spacing w:val="-5"/>
-          <w:sz w:val="20"/>
-        </w:rPr>
-        <w:t> </w:t>
-      </w:r>
-      <w:r>
-        <w:rPr>
-          <w:sz w:val="20"/>
-        </w:rPr>
-        <w:t>queries on</w:t>
-      </w:r>
-      <w:r>
-        <w:rPr>
-          <w:spacing w:val="-3"/>
-          <w:sz w:val="20"/>
-        </w:rPr>
-        <w:t> </w:t>
-      </w:r>
-      <w:r>
-        <w:rPr>
-          <w:sz w:val="20"/>
-        </w:rPr>
-        <w:t>Caspio</w:t>
-      </w:r>
-      <w:r>
-        <w:rPr>
-          <w:spacing w:val="-3"/>
-          <w:sz w:val="20"/>
-        </w:rPr>
-        <w:t> </w:t>
-      </w:r>
-      <w:r>
-        <w:rPr>
-          <w:sz w:val="20"/>
-        </w:rPr>
-        <w:t>data,</w:t>
-      </w:r>
-      <w:r>
-        <w:rPr>
-          <w:spacing w:val="-2"/>
-          <w:sz w:val="20"/>
-        </w:rPr>
-        <w:t> </w:t>
-      </w:r>
-      <w:r>
-        <w:rPr>
-          <w:sz w:val="20"/>
-        </w:rPr>
-        <w:t>effectively</w:t>
-      </w:r>
-      <w:r>
-        <w:rPr>
-          <w:spacing w:val="-3"/>
-          <w:sz w:val="20"/>
-        </w:rPr>
-        <w:t> </w:t>
-      </w:r>
-      <w:r>
-        <w:rPr>
-          <w:sz w:val="20"/>
-        </w:rPr>
-        <w:t>bypassing</w:t>
-      </w:r>
-      <w:r>
-        <w:rPr>
-          <w:spacing w:val="-3"/>
-          <w:sz w:val="20"/>
-        </w:rPr>
-        <w:t> </w:t>
-      </w:r>
-      <w:r>
-        <w:rPr>
-          <w:sz w:val="20"/>
-        </w:rPr>
-        <w:t>the</w:t>
-      </w:r>
-      <w:r>
-        <w:rPr>
-          <w:spacing w:val="-3"/>
-          <w:sz w:val="20"/>
-        </w:rPr>
-        <w:t> </w:t>
-      </w:r>
-      <w:r>
-        <w:rPr>
-          <w:sz w:val="20"/>
-        </w:rPr>
-        <w:t>restriction</w:t>
-      </w:r>
-      <w:r>
-        <w:rPr>
-          <w:spacing w:val="-3"/>
-          <w:sz w:val="20"/>
-        </w:rPr>
-        <w:t> </w:t>
-      </w:r>
-      <w:r>
-        <w:rPr>
-          <w:sz w:val="20"/>
-        </w:rPr>
-        <w:t>of</w:t>
-      </w:r>
-      <w:r>
-        <w:rPr>
-          <w:spacing w:val="-3"/>
-          <w:sz w:val="20"/>
-        </w:rPr>
-        <w:t> </w:t>
-      </w:r>
-      <w:r>
-        <w:rPr>
-          <w:sz w:val="20"/>
-        </w:rPr>
-        <w:t>not</w:t>
-      </w:r>
-      <w:r>
-        <w:rPr>
-          <w:spacing w:val="-3"/>
-          <w:sz w:val="20"/>
-        </w:rPr>
-        <w:t> </w:t>
-      </w:r>
-      <w:r>
-        <w:rPr>
-          <w:sz w:val="20"/>
-        </w:rPr>
-        <w:t>having</w:t>
-      </w:r>
-      <w:r>
-        <w:rPr>
-          <w:spacing w:val="-3"/>
-          <w:sz w:val="20"/>
-        </w:rPr>
-        <w:t> </w:t>
-      </w:r>
-      <w:r>
-        <w:rPr>
-          <w:sz w:val="20"/>
-        </w:rPr>
-        <w:t>direct</w:t>
-      </w:r>
-      <w:r>
-        <w:rPr>
-          <w:spacing w:val="-3"/>
-          <w:sz w:val="20"/>
-        </w:rPr>
-        <w:t> </w:t>
-      </w:r>
-      <w:r>
-        <w:rPr>
-          <w:sz w:val="20"/>
-        </w:rPr>
-        <w:t>Microsoft</w:t>
-      </w:r>
-      <w:r>
-        <w:rPr>
-          <w:spacing w:val="-3"/>
-          <w:sz w:val="20"/>
-        </w:rPr>
-        <w:t> </w:t>
-      </w:r>
-      <w:r>
-        <w:rPr>
-          <w:sz w:val="20"/>
-        </w:rPr>
-        <w:t>SQL</w:t>
-      </w:r>
-      <w:r>
-        <w:rPr>
-          <w:spacing w:val="-3"/>
-          <w:sz w:val="20"/>
-        </w:rPr>
-        <w:t> </w:t>
-      </w:r>
-      <w:r>
-        <w:rPr>
-          <w:sz w:val="20"/>
-        </w:rPr>
-        <w:t>Server</w:t>
-      </w:r>
-      <w:r>
-        <w:rPr>
-          <w:spacing w:val="-3"/>
-          <w:sz w:val="20"/>
-        </w:rPr>
-        <w:t> </w:t>
-      </w:r>
-      <w:r>
-        <w:rPr>
-          <w:sz w:val="20"/>
-        </w:rPr>
-        <w:t>database</w:t>
-      </w:r>
-      <w:r>
-        <w:rPr>
-          <w:spacing w:val="-3"/>
-          <w:sz w:val="20"/>
-        </w:rPr>
-        <w:t> </w:t>
-      </w:r>
-      <w:r>
-        <w:rPr>
-          <w:sz w:val="20"/>
-        </w:rPr>
-        <w:t>access,</w:t>
-      </w:r>
-      <w:r>
-        <w:rPr>
-          <w:spacing w:val="-2"/>
-          <w:sz w:val="20"/>
-        </w:rPr>
-        <w:t> </w:t>
-      </w:r>
-      <w:r>
-        <w:rPr>
-          <w:sz w:val="20"/>
-        </w:rPr>
-        <w:t>thus</w:t>
-      </w:r>
-      <w:r>
-        <w:rPr>
-          <w:spacing w:val="-3"/>
-          <w:sz w:val="20"/>
-        </w:rPr>
-        <w:t> </w:t>
-      </w:r>
-      <w:r>
-        <w:rPr>
-          <w:sz w:val="20"/>
-        </w:rPr>
-        <w:t>facilitating robust and efficient data reporting</w:t>
-      </w:r>
-    </w:p>
-    <w:p>
-      <w:pPr>
-        <w:pStyle w:val="ListParagraph"/>
-        <w:numPr>
-          <w:ilvl w:val="0"/>
-          <w:numId w:val="1"/>
-        </w:numPr>
-        <w:tabs>
-          <w:tab w:pos="318" w:val="left" w:leader="none"/>
-        </w:tabs>
-        <w:spacing w:line="235" w:lineRule="auto" w:before="0" w:after="0"/>
-        <w:ind w:left="318" w:right="118" w:hanging="199"/>
-        <w:jc w:val="both"/>
-        <w:rPr>
-          <w:sz w:val="20"/>
-        </w:rPr>
-      </w:pPr>
-      <w:r>
-        <w:rPr>
-          <w:sz w:val="20"/>
-        </w:rPr>
-        <w:t>Built</w:t>
-      </w:r>
-      <w:r>
-        <w:rPr>
-          <w:spacing w:val="-7"/>
-          <w:sz w:val="20"/>
-        </w:rPr>
-        <w:t> </w:t>
-      </w:r>
-      <w:r>
-        <w:rPr>
-          <w:sz w:val="20"/>
-        </w:rPr>
-        <w:t>a</w:t>
-      </w:r>
-      <w:r>
-        <w:rPr>
-          <w:spacing w:val="-7"/>
-          <w:sz w:val="20"/>
-        </w:rPr>
-        <w:t> </w:t>
-      </w:r>
-      <w:r>
-        <w:rPr>
-          <w:sz w:val="20"/>
-        </w:rPr>
-        <w:t>user</w:t>
-      </w:r>
-      <w:r>
-        <w:rPr>
-          <w:spacing w:val="-7"/>
-          <w:sz w:val="20"/>
-        </w:rPr>
-        <w:t> </w:t>
-      </w:r>
-      <w:r>
-        <w:rPr>
-          <w:sz w:val="20"/>
-        </w:rPr>
-        <w:t>guide</w:t>
-      </w:r>
-      <w:r>
-        <w:rPr>
-          <w:spacing w:val="-7"/>
-          <w:sz w:val="20"/>
-        </w:rPr>
-        <w:t> </w:t>
-      </w:r>
-      <w:r>
-        <w:rPr>
-          <w:sz w:val="20"/>
-        </w:rPr>
-        <w:t>site</w:t>
-      </w:r>
-      <w:r>
-        <w:rPr>
-          <w:spacing w:val="-7"/>
-          <w:sz w:val="20"/>
-        </w:rPr>
-        <w:t> </w:t>
-      </w:r>
-      <w:r>
-        <w:rPr>
-          <w:sz w:val="20"/>
-        </w:rPr>
-        <w:t>with</w:t>
-      </w:r>
-      <w:r>
-        <w:rPr>
-          <w:spacing w:val="-7"/>
-          <w:sz w:val="20"/>
-        </w:rPr>
-        <w:t> </w:t>
-      </w:r>
-      <w:r>
-        <w:rPr>
-          <w:sz w:val="20"/>
-        </w:rPr>
-        <w:t>a</w:t>
-      </w:r>
-      <w:r>
-        <w:rPr>
-          <w:spacing w:val="-7"/>
-          <w:sz w:val="20"/>
-        </w:rPr>
-        <w:t> </w:t>
-      </w:r>
-      <w:r>
-        <w:rPr>
-          <w:sz w:val="20"/>
-        </w:rPr>
-        <w:t>static</w:t>
-      </w:r>
-      <w:r>
-        <w:rPr>
-          <w:spacing w:val="-7"/>
-          <w:sz w:val="20"/>
-        </w:rPr>
-        <w:t> </w:t>
-      </w:r>
-      <w:r>
-        <w:rPr>
-          <w:sz w:val="20"/>
-        </w:rPr>
-        <w:t>site</w:t>
-      </w:r>
-      <w:r>
-        <w:rPr>
-          <w:spacing w:val="-7"/>
-          <w:sz w:val="20"/>
-        </w:rPr>
-        <w:t> </w:t>
-      </w:r>
-      <w:r>
-        <w:rPr>
-          <w:sz w:val="20"/>
-        </w:rPr>
-        <w:t>generator</w:t>
-      </w:r>
-      <w:r>
-        <w:rPr>
-          <w:spacing w:val="-7"/>
-          <w:sz w:val="20"/>
-        </w:rPr>
-        <w:t> </w:t>
-      </w:r>
-      <w:r>
-        <w:rPr>
-          <w:sz w:val="20"/>
-        </w:rPr>
-        <w:t>(Docusaurus)</w:t>
-      </w:r>
-      <w:r>
-        <w:rPr>
-          <w:spacing w:val="-7"/>
-          <w:sz w:val="20"/>
-        </w:rPr>
-        <w:t> </w:t>
-      </w:r>
-      <w:r>
-        <w:rPr>
-          <w:sz w:val="20"/>
-        </w:rPr>
-        <w:t>to</w:t>
-      </w:r>
-      <w:r>
-        <w:rPr>
-          <w:spacing w:val="-7"/>
-          <w:sz w:val="20"/>
-        </w:rPr>
-        <w:t> </w:t>
-      </w:r>
-      <w:r>
-        <w:rPr>
-          <w:sz w:val="20"/>
-        </w:rPr>
-        <w:t>ensure</w:t>
-      </w:r>
-      <w:r>
-        <w:rPr>
-          <w:spacing w:val="-7"/>
-          <w:sz w:val="20"/>
-        </w:rPr>
-        <w:t> </w:t>
-      </w:r>
-      <w:r>
-        <w:rPr>
-          <w:sz w:val="20"/>
-        </w:rPr>
-        <w:t>user</w:t>
-      </w:r>
-      <w:r>
-        <w:rPr>
-          <w:spacing w:val="-7"/>
-          <w:sz w:val="20"/>
-        </w:rPr>
-        <w:t> </w:t>
-      </w:r>
-      <w:r>
-        <w:rPr>
-          <w:sz w:val="20"/>
-        </w:rPr>
-        <w:t>guide</w:t>
-      </w:r>
-      <w:r>
-        <w:rPr>
-          <w:spacing w:val="-7"/>
-          <w:sz w:val="20"/>
-        </w:rPr>
-        <w:t> </w:t>
-      </w:r>
-      <w:r>
-        <w:rPr>
-          <w:sz w:val="20"/>
-        </w:rPr>
-        <w:t>documentation</w:t>
-      </w:r>
-      <w:r>
-        <w:rPr>
-          <w:spacing w:val="-7"/>
-          <w:sz w:val="20"/>
-        </w:rPr>
-        <w:t> </w:t>
-      </w:r>
-      <w:r>
-        <w:rPr>
-          <w:sz w:val="20"/>
-        </w:rPr>
-        <w:t>could</w:t>
-      </w:r>
-      <w:r>
-        <w:rPr>
-          <w:spacing w:val="-7"/>
-          <w:sz w:val="20"/>
-        </w:rPr>
-        <w:t> </w:t>
-      </w:r>
-      <w:r>
-        <w:rPr>
-          <w:sz w:val="20"/>
-        </w:rPr>
-        <w:t>always</w:t>
-      </w:r>
-      <w:r>
-        <w:rPr>
-          <w:spacing w:val="-7"/>
-          <w:sz w:val="20"/>
-        </w:rPr>
-        <w:t> </w:t>
-      </w:r>
-      <w:r>
-        <w:rPr>
-          <w:sz w:val="20"/>
-        </w:rPr>
-        <w:t>be</w:t>
-      </w:r>
-      <w:r>
-        <w:rPr>
-          <w:spacing w:val="-7"/>
-          <w:sz w:val="20"/>
-        </w:rPr>
-        <w:t> </w:t>
-      </w:r>
-      <w:r>
-        <w:rPr>
-          <w:sz w:val="20"/>
-        </w:rPr>
-        <w:t>considered the single source of truth and integrated this site with Netlify CMS to enable team members to easily contribute content</w:t>
-      </w:r>
-    </w:p>
-    <w:p>
-      <w:pPr>
-        <w:pStyle w:val="ListParagraph"/>
-        <w:numPr>
-          <w:ilvl w:val="0"/>
-          <w:numId w:val="1"/>
-        </w:numPr>
-        <w:tabs>
-          <w:tab w:pos="318" w:val="left" w:leader="none"/>
-        </w:tabs>
-        <w:spacing w:line="237" w:lineRule="exact" w:before="0" w:after="0"/>
-        <w:ind w:left="318" w:right="0" w:hanging="198"/>
-        <w:jc w:val="both"/>
-        <w:rPr>
-          <w:sz w:val="20"/>
-        </w:rPr>
-      </w:pPr>
-      <w:r>
-        <w:rPr>
-          <w:sz w:val="20"/>
-        </w:rPr>
-        <w:t>Led</w:t>
-      </w:r>
-      <w:r>
-        <w:rPr>
-          <w:spacing w:val="-9"/>
-          <w:sz w:val="20"/>
-        </w:rPr>
-        <w:t> </w:t>
-      </w:r>
-      <w:r>
-        <w:rPr>
-          <w:sz w:val="20"/>
-        </w:rPr>
-        <w:t>technical</w:t>
-      </w:r>
-      <w:r>
-        <w:rPr>
-          <w:spacing w:val="-9"/>
-          <w:sz w:val="20"/>
-        </w:rPr>
-        <w:t> </w:t>
-      </w:r>
-      <w:r>
-        <w:rPr>
-          <w:sz w:val="20"/>
-        </w:rPr>
-        <w:t>interviews</w:t>
-      </w:r>
-      <w:r>
-        <w:rPr>
-          <w:spacing w:val="-8"/>
-          <w:sz w:val="20"/>
-        </w:rPr>
-        <w:t> </w:t>
-      </w:r>
-      <w:r>
-        <w:rPr>
-          <w:sz w:val="20"/>
-        </w:rPr>
-        <w:t>for</w:t>
-      </w:r>
-      <w:r>
-        <w:rPr>
-          <w:spacing w:val="-9"/>
-          <w:sz w:val="20"/>
-        </w:rPr>
-        <w:t> </w:t>
-      </w:r>
-      <w:r>
-        <w:rPr>
-          <w:sz w:val="20"/>
-        </w:rPr>
-        <w:t>the</w:t>
-      </w:r>
-      <w:r>
-        <w:rPr>
-          <w:spacing w:val="-8"/>
-          <w:sz w:val="20"/>
-        </w:rPr>
-        <w:t> </w:t>
-      </w:r>
-      <w:r>
-        <w:rPr>
-          <w:sz w:val="20"/>
-        </w:rPr>
-        <w:t>team</w:t>
-      </w:r>
-      <w:r>
-        <w:rPr>
-          <w:spacing w:val="-9"/>
-          <w:sz w:val="20"/>
-        </w:rPr>
-        <w:t> </w:t>
-      </w:r>
-      <w:r>
-        <w:rPr>
-          <w:sz w:val="20"/>
-        </w:rPr>
-        <w:t>that</w:t>
-      </w:r>
-      <w:r>
-        <w:rPr>
-          <w:spacing w:val="-8"/>
-          <w:sz w:val="20"/>
-        </w:rPr>
-        <w:t> </w:t>
-      </w:r>
-      <w:r>
-        <w:rPr>
-          <w:sz w:val="20"/>
-        </w:rPr>
-        <w:t>resulted</w:t>
-      </w:r>
-      <w:r>
-        <w:rPr>
-          <w:spacing w:val="-9"/>
-          <w:sz w:val="20"/>
-        </w:rPr>
-        <w:t> </w:t>
-      </w:r>
-      <w:r>
-        <w:rPr>
-          <w:sz w:val="20"/>
-        </w:rPr>
-        <w:t>in</w:t>
-      </w:r>
-      <w:r>
-        <w:rPr>
-          <w:spacing w:val="-8"/>
-          <w:sz w:val="20"/>
-        </w:rPr>
-        <w:t> </w:t>
-      </w:r>
-      <w:r>
-        <w:rPr>
-          <w:sz w:val="20"/>
-        </w:rPr>
-        <w:t>various</w:t>
-      </w:r>
-      <w:r>
-        <w:rPr>
-          <w:spacing w:val="-8"/>
-          <w:sz w:val="20"/>
-        </w:rPr>
-        <w:t> </w:t>
-      </w:r>
-      <w:r>
-        <w:rPr>
-          <w:sz w:val="20"/>
-        </w:rPr>
-        <w:t>full-time</w:t>
-      </w:r>
-      <w:r>
-        <w:rPr>
-          <w:spacing w:val="-9"/>
-          <w:sz w:val="20"/>
-        </w:rPr>
-        <w:t> </w:t>
-      </w:r>
-      <w:r>
-        <w:rPr>
-          <w:spacing w:val="-2"/>
-          <w:sz w:val="20"/>
-        </w:rPr>
-        <w:t>hires</w:t>
       </w:r>
     </w:p>
     <w:p>
@@ -1968,7 +1323,1457 @@
         <w:rPr>
           <w:sz w:val="20"/>
         </w:rPr>
-        <w:t>Developed CLI applications to routinely perform data backups, data integrity checks, generate data reports, and many other mission-critical tasks</w:t>
+        <w:t>Refactored</w:t>
+      </w:r>
+      <w:r>
+        <w:rPr>
+          <w:spacing w:val="-12"/>
+          <w:sz w:val="20"/>
+        </w:rPr>
+        <w:t> </w:t>
+      </w:r>
+      <w:r>
+        <w:rPr>
+          <w:sz w:val="20"/>
+        </w:rPr>
+        <w:t>data-intensive</w:t>
+      </w:r>
+      <w:r>
+        <w:rPr>
+          <w:spacing w:val="-11"/>
+          <w:sz w:val="20"/>
+        </w:rPr>
+        <w:t> </w:t>
+      </w:r>
+      <w:r>
+        <w:rPr>
+          <w:sz w:val="20"/>
+        </w:rPr>
+        <w:t>segment</w:t>
+      </w:r>
+      <w:r>
+        <w:rPr>
+          <w:spacing w:val="-11"/>
+          <w:sz w:val="20"/>
+        </w:rPr>
+        <w:t> </w:t>
+      </w:r>
+      <w:r>
+        <w:rPr>
+          <w:sz w:val="20"/>
+        </w:rPr>
+        <w:t>of</w:t>
+      </w:r>
+      <w:r>
+        <w:rPr>
+          <w:spacing w:val="-12"/>
+          <w:sz w:val="20"/>
+        </w:rPr>
+        <w:t> </w:t>
+      </w:r>
+      <w:r>
+        <w:rPr>
+          <w:sz w:val="20"/>
+        </w:rPr>
+        <w:t>codebase</w:t>
+      </w:r>
+      <w:r>
+        <w:rPr>
+          <w:spacing w:val="-11"/>
+          <w:sz w:val="20"/>
+        </w:rPr>
+        <w:t> </w:t>
+      </w:r>
+      <w:r>
+        <w:rPr>
+          <w:sz w:val="20"/>
+        </w:rPr>
+        <w:t>from</w:t>
+      </w:r>
+      <w:r>
+        <w:rPr>
+          <w:spacing w:val="-11"/>
+          <w:sz w:val="20"/>
+        </w:rPr>
+        <w:t> </w:t>
+      </w:r>
+      <w:r>
+        <w:rPr>
+          <w:sz w:val="20"/>
+        </w:rPr>
+        <w:t>sequential</w:t>
+      </w:r>
+      <w:r>
+        <w:rPr>
+          <w:spacing w:val="-12"/>
+          <w:sz w:val="20"/>
+        </w:rPr>
+        <w:t> </w:t>
+      </w:r>
+      <w:r>
+        <w:rPr>
+          <w:sz w:val="20"/>
+        </w:rPr>
+        <w:t>single-task</w:t>
+      </w:r>
+      <w:r>
+        <w:rPr>
+          <w:spacing w:val="-11"/>
+          <w:sz w:val="20"/>
+        </w:rPr>
+        <w:t> </w:t>
+      </w:r>
+      <w:r>
+        <w:rPr>
+          <w:sz w:val="20"/>
+        </w:rPr>
+        <w:t>processing</w:t>
+      </w:r>
+      <w:r>
+        <w:rPr>
+          <w:spacing w:val="-11"/>
+          <w:sz w:val="20"/>
+        </w:rPr>
+        <w:t> </w:t>
+      </w:r>
+      <w:r>
+        <w:rPr>
+          <w:sz w:val="20"/>
+        </w:rPr>
+        <w:t>to</w:t>
+      </w:r>
+      <w:r>
+        <w:rPr>
+          <w:spacing w:val="-12"/>
+          <w:sz w:val="20"/>
+        </w:rPr>
+        <w:t> </w:t>
+      </w:r>
+      <w:r>
+        <w:rPr>
+          <w:sz w:val="20"/>
+        </w:rPr>
+        <w:t>concurrent</w:t>
+      </w:r>
+      <w:r>
+        <w:rPr>
+          <w:spacing w:val="-11"/>
+          <w:sz w:val="20"/>
+        </w:rPr>
+        <w:t> </w:t>
+      </w:r>
+      <w:r>
+        <w:rPr>
+          <w:sz w:val="20"/>
+        </w:rPr>
+        <w:t>batch</w:t>
+      </w:r>
+      <w:r>
+        <w:rPr>
+          <w:spacing w:val="-11"/>
+          <w:sz w:val="20"/>
+        </w:rPr>
+        <w:t> </w:t>
+      </w:r>
+      <w:r>
+        <w:rPr>
+          <w:sz w:val="20"/>
+        </w:rPr>
+        <w:t>processing,</w:t>
+      </w:r>
+      <w:r>
+        <w:rPr>
+          <w:spacing w:val="-11"/>
+          <w:sz w:val="20"/>
+        </w:rPr>
+        <w:t> </w:t>
+      </w:r>
+      <w:r>
+        <w:rPr>
+          <w:sz w:val="20"/>
+        </w:rPr>
+        <w:t>enabling efficient</w:t>
+      </w:r>
+      <w:r>
+        <w:rPr>
+          <w:spacing w:val="-8"/>
+          <w:sz w:val="20"/>
+        </w:rPr>
+        <w:t> </w:t>
+      </w:r>
+      <w:r>
+        <w:rPr>
+          <w:sz w:val="20"/>
+        </w:rPr>
+        <w:t>streaming</w:t>
+      </w:r>
+      <w:r>
+        <w:rPr>
+          <w:spacing w:val="-8"/>
+          <w:sz w:val="20"/>
+        </w:rPr>
+        <w:t> </w:t>
+      </w:r>
+      <w:r>
+        <w:rPr>
+          <w:sz w:val="20"/>
+        </w:rPr>
+        <w:t>of</w:t>
+      </w:r>
+      <w:r>
+        <w:rPr>
+          <w:spacing w:val="-8"/>
+          <w:sz w:val="20"/>
+        </w:rPr>
+        <w:t> </w:t>
+      </w:r>
+      <w:r>
+        <w:rPr>
+          <w:sz w:val="20"/>
+        </w:rPr>
+        <w:t>data</w:t>
+      </w:r>
+      <w:r>
+        <w:rPr>
+          <w:spacing w:val="-8"/>
+          <w:sz w:val="20"/>
+        </w:rPr>
+        <w:t> </w:t>
+      </w:r>
+      <w:r>
+        <w:rPr>
+          <w:sz w:val="20"/>
+        </w:rPr>
+        <w:t>to</w:t>
+      </w:r>
+      <w:r>
+        <w:rPr>
+          <w:spacing w:val="-8"/>
+          <w:sz w:val="20"/>
+        </w:rPr>
+        <w:t> </w:t>
+      </w:r>
+      <w:r>
+        <w:rPr>
+          <w:sz w:val="20"/>
+        </w:rPr>
+        <w:t>files,</w:t>
+      </w:r>
+      <w:r>
+        <w:rPr>
+          <w:spacing w:val="-8"/>
+          <w:sz w:val="20"/>
+        </w:rPr>
+        <w:t> </w:t>
+      </w:r>
+      <w:r>
+        <w:rPr>
+          <w:sz w:val="20"/>
+        </w:rPr>
+        <w:t>resulting</w:t>
+      </w:r>
+      <w:r>
+        <w:rPr>
+          <w:spacing w:val="-8"/>
+          <w:sz w:val="20"/>
+        </w:rPr>
+        <w:t> </w:t>
+      </w:r>
+      <w:r>
+        <w:rPr>
+          <w:sz w:val="20"/>
+        </w:rPr>
+        <w:t>in</w:t>
+      </w:r>
+      <w:r>
+        <w:rPr>
+          <w:spacing w:val="-8"/>
+          <w:sz w:val="20"/>
+        </w:rPr>
+        <w:t> </w:t>
+      </w:r>
+      <w:r>
+        <w:rPr>
+          <w:sz w:val="20"/>
+        </w:rPr>
+        <w:t>a</w:t>
+      </w:r>
+      <w:r>
+        <w:rPr>
+          <w:spacing w:val="-8"/>
+          <w:sz w:val="20"/>
+        </w:rPr>
+        <w:t> </w:t>
+      </w:r>
+      <w:r>
+        <w:rPr>
+          <w:sz w:val="20"/>
+        </w:rPr>
+        <w:t>3x</w:t>
+      </w:r>
+      <w:r>
+        <w:rPr>
+          <w:spacing w:val="-8"/>
+          <w:sz w:val="20"/>
+        </w:rPr>
+        <w:t> </w:t>
+      </w:r>
+      <w:r>
+        <w:rPr>
+          <w:sz w:val="20"/>
+        </w:rPr>
+        <w:t>increase</w:t>
+      </w:r>
+      <w:r>
+        <w:rPr>
+          <w:spacing w:val="-8"/>
+          <w:sz w:val="20"/>
+        </w:rPr>
+        <w:t> </w:t>
+      </w:r>
+      <w:r>
+        <w:rPr>
+          <w:sz w:val="20"/>
+        </w:rPr>
+        <w:t>in</w:t>
+      </w:r>
+      <w:r>
+        <w:rPr>
+          <w:spacing w:val="-8"/>
+          <w:sz w:val="20"/>
+        </w:rPr>
+        <w:t> </w:t>
+      </w:r>
+      <w:r>
+        <w:rPr>
+          <w:sz w:val="20"/>
+        </w:rPr>
+        <w:t>processing</w:t>
+      </w:r>
+      <w:r>
+        <w:rPr>
+          <w:spacing w:val="-8"/>
+          <w:sz w:val="20"/>
+        </w:rPr>
+        <w:t> </w:t>
+      </w:r>
+      <w:r>
+        <w:rPr>
+          <w:sz w:val="20"/>
+        </w:rPr>
+        <w:t>speed</w:t>
+      </w:r>
+      <w:r>
+        <w:rPr>
+          <w:spacing w:val="-8"/>
+          <w:sz w:val="20"/>
+        </w:rPr>
+        <w:t> </w:t>
+      </w:r>
+      <w:r>
+        <w:rPr>
+          <w:sz w:val="20"/>
+        </w:rPr>
+        <w:t>and</w:t>
+      </w:r>
+      <w:r>
+        <w:rPr>
+          <w:spacing w:val="-8"/>
+          <w:sz w:val="20"/>
+        </w:rPr>
+        <w:t> </w:t>
+      </w:r>
+      <w:r>
+        <w:rPr>
+          <w:sz w:val="20"/>
+        </w:rPr>
+        <w:t>a</w:t>
+      </w:r>
+      <w:r>
+        <w:rPr>
+          <w:spacing w:val="-8"/>
+          <w:sz w:val="20"/>
+        </w:rPr>
+        <w:t> </w:t>
+      </w:r>
+      <w:r>
+        <w:rPr>
+          <w:sz w:val="20"/>
+        </w:rPr>
+        <w:t>significant</w:t>
+      </w:r>
+      <w:r>
+        <w:rPr>
+          <w:spacing w:val="-8"/>
+          <w:sz w:val="20"/>
+        </w:rPr>
+        <w:t> </w:t>
+      </w:r>
+      <w:r>
+        <w:rPr>
+          <w:sz w:val="20"/>
+        </w:rPr>
+        <w:t>reduction</w:t>
+      </w:r>
+      <w:r>
+        <w:rPr>
+          <w:spacing w:val="-8"/>
+          <w:sz w:val="20"/>
+        </w:rPr>
+        <w:t> </w:t>
+      </w:r>
+      <w:r>
+        <w:rPr>
+          <w:sz w:val="20"/>
+        </w:rPr>
+        <w:t>in</w:t>
+      </w:r>
+      <w:r>
+        <w:rPr>
+          <w:spacing w:val="-8"/>
+          <w:sz w:val="20"/>
+        </w:rPr>
+        <w:t> </w:t>
+      </w:r>
+      <w:r>
+        <w:rPr>
+          <w:sz w:val="20"/>
+        </w:rPr>
+        <w:t>memory</w:t>
+      </w:r>
+      <w:r>
+        <w:rPr>
+          <w:spacing w:val="-8"/>
+          <w:sz w:val="20"/>
+        </w:rPr>
+        <w:t> </w:t>
+      </w:r>
+      <w:r>
+        <w:rPr>
+          <w:sz w:val="20"/>
+        </w:rPr>
+        <w:t>footprint</w:t>
+      </w:r>
+    </w:p>
+    <w:p>
+      <w:pPr>
+        <w:pStyle w:val="ListParagraph"/>
+        <w:numPr>
+          <w:ilvl w:val="0"/>
+          <w:numId w:val="1"/>
+        </w:numPr>
+        <w:tabs>
+          <w:tab w:pos="318" w:val="left" w:leader="none"/>
+        </w:tabs>
+        <w:spacing w:line="235" w:lineRule="auto" w:before="0" w:after="0"/>
+        <w:ind w:left="318" w:right="118" w:hanging="199"/>
+        <w:jc w:val="left"/>
+        <w:rPr>
+          <w:sz w:val="20"/>
+        </w:rPr>
+      </w:pPr>
+      <w:r>
+        <w:rPr>
+          <w:spacing w:val="-2"/>
+          <w:sz w:val="20"/>
+        </w:rPr>
+        <w:t>Devised</w:t>
+      </w:r>
+      <w:r>
+        <w:rPr>
+          <w:spacing w:val="-6"/>
+          <w:sz w:val="20"/>
+        </w:rPr>
+        <w:t> </w:t>
+      </w:r>
+      <w:r>
+        <w:rPr>
+          <w:spacing w:val="-2"/>
+          <w:sz w:val="20"/>
+        </w:rPr>
+        <w:t>and</w:t>
+      </w:r>
+      <w:r>
+        <w:rPr>
+          <w:spacing w:val="-6"/>
+          <w:sz w:val="20"/>
+        </w:rPr>
+        <w:t> </w:t>
+      </w:r>
+      <w:r>
+        <w:rPr>
+          <w:spacing w:val="-2"/>
+          <w:sz w:val="20"/>
+        </w:rPr>
+        <w:t>documented</w:t>
+      </w:r>
+      <w:r>
+        <w:rPr>
+          <w:spacing w:val="-6"/>
+          <w:sz w:val="20"/>
+        </w:rPr>
+        <w:t> </w:t>
+      </w:r>
+      <w:r>
+        <w:rPr>
+          <w:spacing w:val="-2"/>
+          <w:sz w:val="20"/>
+        </w:rPr>
+        <w:t>a</w:t>
+      </w:r>
+      <w:r>
+        <w:rPr>
+          <w:spacing w:val="-6"/>
+          <w:sz w:val="20"/>
+        </w:rPr>
+        <w:t> </w:t>
+      </w:r>
+      <w:r>
+        <w:rPr>
+          <w:spacing w:val="-2"/>
+          <w:sz w:val="20"/>
+        </w:rPr>
+        <w:t>process</w:t>
+      </w:r>
+      <w:r>
+        <w:rPr>
+          <w:spacing w:val="-6"/>
+          <w:sz w:val="20"/>
+        </w:rPr>
+        <w:t> </w:t>
+      </w:r>
+      <w:r>
+        <w:rPr>
+          <w:spacing w:val="-2"/>
+          <w:sz w:val="20"/>
+        </w:rPr>
+        <w:t>using</w:t>
+      </w:r>
+      <w:r>
+        <w:rPr>
+          <w:spacing w:val="-6"/>
+          <w:sz w:val="20"/>
+        </w:rPr>
+        <w:t> </w:t>
+      </w:r>
+      <w:r>
+        <w:rPr>
+          <w:spacing w:val="-2"/>
+          <w:sz w:val="20"/>
+        </w:rPr>
+        <w:t>the</w:t>
+      </w:r>
+      <w:r>
+        <w:rPr>
+          <w:spacing w:val="-6"/>
+          <w:sz w:val="20"/>
+        </w:rPr>
+        <w:t> </w:t>
+      </w:r>
+      <w:r>
+        <w:rPr>
+          <w:spacing w:val="-2"/>
+          <w:sz w:val="20"/>
+        </w:rPr>
+        <w:t>SDK</w:t>
+      </w:r>
+      <w:r>
+        <w:rPr>
+          <w:spacing w:val="-6"/>
+          <w:sz w:val="20"/>
+        </w:rPr>
+        <w:t> </w:t>
+      </w:r>
+      <w:r>
+        <w:rPr>
+          <w:spacing w:val="-2"/>
+          <w:sz w:val="20"/>
+        </w:rPr>
+        <w:t>to</w:t>
+      </w:r>
+      <w:r>
+        <w:rPr>
+          <w:spacing w:val="-6"/>
+          <w:sz w:val="20"/>
+        </w:rPr>
+        <w:t> </w:t>
+      </w:r>
+      <w:r>
+        <w:rPr>
+          <w:spacing w:val="-2"/>
+          <w:sz w:val="20"/>
+        </w:rPr>
+        <w:t>allow</w:t>
+      </w:r>
+      <w:r>
+        <w:rPr>
+          <w:spacing w:val="-6"/>
+          <w:sz w:val="20"/>
+        </w:rPr>
+        <w:t> </w:t>
+      </w:r>
+      <w:r>
+        <w:rPr>
+          <w:spacing w:val="-2"/>
+          <w:sz w:val="20"/>
+        </w:rPr>
+        <w:t>execution</w:t>
+      </w:r>
+      <w:r>
+        <w:rPr>
+          <w:spacing w:val="-6"/>
+          <w:sz w:val="20"/>
+        </w:rPr>
+        <w:t> </w:t>
+      </w:r>
+      <w:r>
+        <w:rPr>
+          <w:spacing w:val="-2"/>
+          <w:sz w:val="20"/>
+        </w:rPr>
+        <w:t>of</w:t>
+      </w:r>
+      <w:r>
+        <w:rPr>
+          <w:spacing w:val="-6"/>
+          <w:sz w:val="20"/>
+        </w:rPr>
+        <w:t> </w:t>
+      </w:r>
+      <w:r>
+        <w:rPr>
+          <w:spacing w:val="-2"/>
+          <w:sz w:val="20"/>
+        </w:rPr>
+        <w:t>arbitrarily</w:t>
+      </w:r>
+      <w:r>
+        <w:rPr>
+          <w:spacing w:val="-6"/>
+          <w:sz w:val="20"/>
+        </w:rPr>
+        <w:t> </w:t>
+      </w:r>
+      <w:r>
+        <w:rPr>
+          <w:spacing w:val="-2"/>
+          <w:sz w:val="20"/>
+        </w:rPr>
+        <w:t>complex</w:t>
+      </w:r>
+      <w:r>
+        <w:rPr>
+          <w:spacing w:val="-6"/>
+          <w:sz w:val="20"/>
+        </w:rPr>
+        <w:t> </w:t>
+      </w:r>
+      <w:r>
+        <w:rPr>
+          <w:spacing w:val="-2"/>
+          <w:sz w:val="20"/>
+        </w:rPr>
+        <w:t>SQL</w:t>
+      </w:r>
+      <w:r>
+        <w:rPr>
+          <w:spacing w:val="-6"/>
+          <w:sz w:val="20"/>
+        </w:rPr>
+        <w:t> </w:t>
+      </w:r>
+      <w:r>
+        <w:rPr>
+          <w:spacing w:val="-2"/>
+          <w:sz w:val="20"/>
+        </w:rPr>
+        <w:t>queries</w:t>
+      </w:r>
+      <w:r>
+        <w:rPr>
+          <w:spacing w:val="-6"/>
+          <w:sz w:val="20"/>
+        </w:rPr>
+        <w:t> </w:t>
+      </w:r>
+      <w:r>
+        <w:rPr>
+          <w:spacing w:val="-2"/>
+          <w:sz w:val="20"/>
+        </w:rPr>
+        <w:t>on</w:t>
+      </w:r>
+      <w:r>
+        <w:rPr>
+          <w:spacing w:val="-6"/>
+          <w:sz w:val="20"/>
+        </w:rPr>
+        <w:t> </w:t>
+      </w:r>
+      <w:r>
+        <w:rPr>
+          <w:spacing w:val="-2"/>
+          <w:sz w:val="20"/>
+        </w:rPr>
+        <w:t>Caspio</w:t>
+      </w:r>
+      <w:r>
+        <w:rPr>
+          <w:spacing w:val="-6"/>
+          <w:sz w:val="20"/>
+        </w:rPr>
+        <w:t> </w:t>
+      </w:r>
+      <w:r>
+        <w:rPr>
+          <w:spacing w:val="-2"/>
+          <w:sz w:val="20"/>
+        </w:rPr>
+        <w:t>data,</w:t>
+      </w:r>
+      <w:r>
+        <w:rPr>
+          <w:spacing w:val="-3"/>
+          <w:sz w:val="20"/>
+        </w:rPr>
+        <w:t> </w:t>
+      </w:r>
+      <w:r>
+        <w:rPr>
+          <w:spacing w:val="-2"/>
+          <w:sz w:val="20"/>
+        </w:rPr>
+        <w:t>effectively </w:t>
+      </w:r>
+      <w:r>
+        <w:rPr>
+          <w:sz w:val="20"/>
+        </w:rPr>
+        <w:t>bypassing the restriction of not having direct SQL Server database access, thus enabling robust and efficient data reporting</w:t>
+      </w:r>
+    </w:p>
+    <w:p>
+      <w:pPr>
+        <w:pStyle w:val="ListParagraph"/>
+        <w:numPr>
+          <w:ilvl w:val="0"/>
+          <w:numId w:val="1"/>
+        </w:numPr>
+        <w:tabs>
+          <w:tab w:pos="318" w:val="left" w:leader="none"/>
+        </w:tabs>
+        <w:spacing w:line="235" w:lineRule="auto" w:before="0" w:after="0"/>
+        <w:ind w:left="318" w:right="118" w:hanging="199"/>
+        <w:jc w:val="left"/>
+        <w:rPr>
+          <w:sz w:val="20"/>
+        </w:rPr>
+      </w:pPr>
+      <w:r>
+        <w:rPr>
+          <w:sz w:val="20"/>
+        </w:rPr>
+        <w:t>Built</w:t>
+      </w:r>
+      <w:r>
+        <w:rPr>
+          <w:spacing w:val="-7"/>
+          <w:sz w:val="20"/>
+        </w:rPr>
+        <w:t> </w:t>
+      </w:r>
+      <w:r>
+        <w:rPr>
+          <w:sz w:val="20"/>
+        </w:rPr>
+        <w:t>a</w:t>
+      </w:r>
+      <w:r>
+        <w:rPr>
+          <w:spacing w:val="-7"/>
+          <w:sz w:val="20"/>
+        </w:rPr>
+        <w:t> </w:t>
+      </w:r>
+      <w:r>
+        <w:rPr>
+          <w:sz w:val="20"/>
+        </w:rPr>
+        <w:t>user</w:t>
+      </w:r>
+      <w:r>
+        <w:rPr>
+          <w:spacing w:val="-7"/>
+          <w:sz w:val="20"/>
+        </w:rPr>
+        <w:t> </w:t>
+      </w:r>
+      <w:r>
+        <w:rPr>
+          <w:sz w:val="20"/>
+        </w:rPr>
+        <w:t>guide</w:t>
+      </w:r>
+      <w:r>
+        <w:rPr>
+          <w:spacing w:val="-7"/>
+          <w:sz w:val="20"/>
+        </w:rPr>
+        <w:t> </w:t>
+      </w:r>
+      <w:r>
+        <w:rPr>
+          <w:sz w:val="20"/>
+        </w:rPr>
+        <w:t>site</w:t>
+      </w:r>
+      <w:r>
+        <w:rPr>
+          <w:spacing w:val="-7"/>
+          <w:sz w:val="20"/>
+        </w:rPr>
+        <w:t> </w:t>
+      </w:r>
+      <w:r>
+        <w:rPr>
+          <w:sz w:val="20"/>
+        </w:rPr>
+        <w:t>with</w:t>
+      </w:r>
+      <w:r>
+        <w:rPr>
+          <w:spacing w:val="-7"/>
+          <w:sz w:val="20"/>
+        </w:rPr>
+        <w:t> </w:t>
+      </w:r>
+      <w:r>
+        <w:rPr>
+          <w:sz w:val="20"/>
+        </w:rPr>
+        <w:t>a</w:t>
+      </w:r>
+      <w:r>
+        <w:rPr>
+          <w:spacing w:val="-7"/>
+          <w:sz w:val="20"/>
+        </w:rPr>
+        <w:t> </w:t>
+      </w:r>
+      <w:r>
+        <w:rPr>
+          <w:sz w:val="20"/>
+        </w:rPr>
+        <w:t>static</w:t>
+      </w:r>
+      <w:r>
+        <w:rPr>
+          <w:spacing w:val="-7"/>
+          <w:sz w:val="20"/>
+        </w:rPr>
+        <w:t> </w:t>
+      </w:r>
+      <w:r>
+        <w:rPr>
+          <w:sz w:val="20"/>
+        </w:rPr>
+        <w:t>site</w:t>
+      </w:r>
+      <w:r>
+        <w:rPr>
+          <w:spacing w:val="-7"/>
+          <w:sz w:val="20"/>
+        </w:rPr>
+        <w:t> </w:t>
+      </w:r>
+      <w:r>
+        <w:rPr>
+          <w:sz w:val="20"/>
+        </w:rPr>
+        <w:t>generator</w:t>
+      </w:r>
+      <w:r>
+        <w:rPr>
+          <w:spacing w:val="-7"/>
+          <w:sz w:val="20"/>
+        </w:rPr>
+        <w:t> </w:t>
+      </w:r>
+      <w:r>
+        <w:rPr>
+          <w:sz w:val="20"/>
+        </w:rPr>
+        <w:t>(Docusaurus)</w:t>
+      </w:r>
+      <w:r>
+        <w:rPr>
+          <w:spacing w:val="-7"/>
+          <w:sz w:val="20"/>
+        </w:rPr>
+        <w:t> </w:t>
+      </w:r>
+      <w:r>
+        <w:rPr>
+          <w:sz w:val="20"/>
+        </w:rPr>
+        <w:t>to</w:t>
+      </w:r>
+      <w:r>
+        <w:rPr>
+          <w:spacing w:val="-7"/>
+          <w:sz w:val="20"/>
+        </w:rPr>
+        <w:t> </w:t>
+      </w:r>
+      <w:r>
+        <w:rPr>
+          <w:sz w:val="20"/>
+        </w:rPr>
+        <w:t>ensure</w:t>
+      </w:r>
+      <w:r>
+        <w:rPr>
+          <w:spacing w:val="-7"/>
+          <w:sz w:val="20"/>
+        </w:rPr>
+        <w:t> </w:t>
+      </w:r>
+      <w:r>
+        <w:rPr>
+          <w:sz w:val="20"/>
+        </w:rPr>
+        <w:t>user</w:t>
+      </w:r>
+      <w:r>
+        <w:rPr>
+          <w:spacing w:val="-7"/>
+          <w:sz w:val="20"/>
+        </w:rPr>
+        <w:t> </w:t>
+      </w:r>
+      <w:r>
+        <w:rPr>
+          <w:sz w:val="20"/>
+        </w:rPr>
+        <w:t>guide</w:t>
+      </w:r>
+      <w:r>
+        <w:rPr>
+          <w:spacing w:val="-7"/>
+          <w:sz w:val="20"/>
+        </w:rPr>
+        <w:t> </w:t>
+      </w:r>
+      <w:r>
+        <w:rPr>
+          <w:sz w:val="20"/>
+        </w:rPr>
+        <w:t>documentation</w:t>
+      </w:r>
+      <w:r>
+        <w:rPr>
+          <w:spacing w:val="-7"/>
+          <w:sz w:val="20"/>
+        </w:rPr>
+        <w:t> </w:t>
+      </w:r>
+      <w:r>
+        <w:rPr>
+          <w:sz w:val="20"/>
+        </w:rPr>
+        <w:t>could</w:t>
+      </w:r>
+      <w:r>
+        <w:rPr>
+          <w:spacing w:val="-7"/>
+          <w:sz w:val="20"/>
+        </w:rPr>
+        <w:t> </w:t>
+      </w:r>
+      <w:r>
+        <w:rPr>
+          <w:sz w:val="20"/>
+        </w:rPr>
+        <w:t>always</w:t>
+      </w:r>
+      <w:r>
+        <w:rPr>
+          <w:spacing w:val="-7"/>
+          <w:sz w:val="20"/>
+        </w:rPr>
+        <w:t> </w:t>
+      </w:r>
+      <w:r>
+        <w:rPr>
+          <w:sz w:val="20"/>
+        </w:rPr>
+        <w:t>be</w:t>
+      </w:r>
+      <w:r>
+        <w:rPr>
+          <w:spacing w:val="-7"/>
+          <w:sz w:val="20"/>
+        </w:rPr>
+        <w:t> </w:t>
+      </w:r>
+      <w:r>
+        <w:rPr>
+          <w:sz w:val="20"/>
+        </w:rPr>
+        <w:t>considered the single source of truth and integrated this site with Netlify CMS to enable team members to easily contribute content</w:t>
+      </w:r>
+    </w:p>
+    <w:p>
+      <w:pPr>
+        <w:pStyle w:val="ListParagraph"/>
+        <w:numPr>
+          <w:ilvl w:val="0"/>
+          <w:numId w:val="1"/>
+        </w:numPr>
+        <w:tabs>
+          <w:tab w:pos="318" w:val="left" w:leader="none"/>
+        </w:tabs>
+        <w:spacing w:line="237" w:lineRule="exact" w:before="0" w:after="0"/>
+        <w:ind w:left="318" w:right="0" w:hanging="198"/>
+        <w:jc w:val="left"/>
+        <w:rPr>
+          <w:sz w:val="20"/>
+        </w:rPr>
+      </w:pPr>
+      <w:r>
+        <w:rPr>
+          <w:sz w:val="20"/>
+        </w:rPr>
+        <w:t>Led</w:t>
+      </w:r>
+      <w:r>
+        <w:rPr>
+          <w:spacing w:val="-9"/>
+          <w:sz w:val="20"/>
+        </w:rPr>
+        <w:t> </w:t>
+      </w:r>
+      <w:r>
+        <w:rPr>
+          <w:sz w:val="20"/>
+        </w:rPr>
+        <w:t>technical</w:t>
+      </w:r>
+      <w:r>
+        <w:rPr>
+          <w:spacing w:val="-9"/>
+          <w:sz w:val="20"/>
+        </w:rPr>
+        <w:t> </w:t>
+      </w:r>
+      <w:r>
+        <w:rPr>
+          <w:sz w:val="20"/>
+        </w:rPr>
+        <w:t>interviews</w:t>
+      </w:r>
+      <w:r>
+        <w:rPr>
+          <w:spacing w:val="-8"/>
+          <w:sz w:val="20"/>
+        </w:rPr>
+        <w:t> </w:t>
+      </w:r>
+      <w:r>
+        <w:rPr>
+          <w:sz w:val="20"/>
+        </w:rPr>
+        <w:t>for</w:t>
+      </w:r>
+      <w:r>
+        <w:rPr>
+          <w:spacing w:val="-9"/>
+          <w:sz w:val="20"/>
+        </w:rPr>
+        <w:t> </w:t>
+      </w:r>
+      <w:r>
+        <w:rPr>
+          <w:sz w:val="20"/>
+        </w:rPr>
+        <w:t>the</w:t>
+      </w:r>
+      <w:r>
+        <w:rPr>
+          <w:spacing w:val="-9"/>
+          <w:sz w:val="20"/>
+        </w:rPr>
+        <w:t> </w:t>
+      </w:r>
+      <w:r>
+        <w:rPr>
+          <w:sz w:val="20"/>
+        </w:rPr>
+        <w:t>team</w:t>
+      </w:r>
+      <w:r>
+        <w:rPr>
+          <w:spacing w:val="-8"/>
+          <w:sz w:val="20"/>
+        </w:rPr>
+        <w:t> </w:t>
+      </w:r>
+      <w:r>
+        <w:rPr>
+          <w:sz w:val="20"/>
+        </w:rPr>
+        <w:t>that</w:t>
+      </w:r>
+      <w:r>
+        <w:rPr>
+          <w:spacing w:val="-9"/>
+          <w:sz w:val="20"/>
+        </w:rPr>
+        <w:t> </w:t>
+      </w:r>
+      <w:r>
+        <w:rPr>
+          <w:sz w:val="20"/>
+        </w:rPr>
+        <w:t>resulted</w:t>
+      </w:r>
+      <w:r>
+        <w:rPr>
+          <w:spacing w:val="-8"/>
+          <w:sz w:val="20"/>
+        </w:rPr>
+        <w:t> </w:t>
+      </w:r>
+      <w:r>
+        <w:rPr>
+          <w:sz w:val="20"/>
+        </w:rPr>
+        <w:t>in</w:t>
+      </w:r>
+      <w:r>
+        <w:rPr>
+          <w:spacing w:val="-8"/>
+          <w:sz w:val="20"/>
+        </w:rPr>
+        <w:t> </w:t>
+      </w:r>
+      <w:r>
+        <w:rPr>
+          <w:sz w:val="20"/>
+        </w:rPr>
+        <w:t>various</w:t>
+      </w:r>
+      <w:r>
+        <w:rPr>
+          <w:spacing w:val="-9"/>
+          <w:sz w:val="20"/>
+        </w:rPr>
+        <w:t> </w:t>
+      </w:r>
+      <w:r>
+        <w:rPr>
+          <w:sz w:val="20"/>
+        </w:rPr>
+        <w:t>full-time</w:t>
+      </w:r>
+      <w:r>
+        <w:rPr>
+          <w:spacing w:val="-8"/>
+          <w:sz w:val="20"/>
+        </w:rPr>
+        <w:t> </w:t>
+      </w:r>
+      <w:r>
+        <w:rPr>
+          <w:sz w:val="20"/>
+        </w:rPr>
+        <w:t>hires</w:t>
+      </w:r>
+      <w:r>
+        <w:rPr>
+          <w:spacing w:val="-9"/>
+          <w:sz w:val="20"/>
+        </w:rPr>
+        <w:t> </w:t>
+      </w:r>
+      <w:r>
+        <w:rPr>
+          <w:sz w:val="20"/>
+        </w:rPr>
+        <w:t>and</w:t>
+      </w:r>
+      <w:r>
+        <w:rPr>
+          <w:spacing w:val="-9"/>
+          <w:sz w:val="20"/>
+        </w:rPr>
+        <w:t> </w:t>
+      </w:r>
+      <w:r>
+        <w:rPr>
+          <w:sz w:val="20"/>
+        </w:rPr>
+        <w:t>subsequently</w:t>
+      </w:r>
+      <w:r>
+        <w:rPr>
+          <w:spacing w:val="-8"/>
+          <w:sz w:val="20"/>
+        </w:rPr>
+        <w:t> </w:t>
+      </w:r>
+      <w:r>
+        <w:rPr>
+          <w:sz w:val="20"/>
+        </w:rPr>
+        <w:t>led</w:t>
+      </w:r>
+      <w:r>
+        <w:rPr>
+          <w:spacing w:val="-9"/>
+          <w:sz w:val="20"/>
+        </w:rPr>
+        <w:t> </w:t>
+      </w:r>
+      <w:r>
+        <w:rPr>
+          <w:sz w:val="20"/>
+        </w:rPr>
+        <w:t>technical</w:t>
+      </w:r>
+      <w:r>
+        <w:rPr>
+          <w:spacing w:val="-9"/>
+          <w:sz w:val="20"/>
+        </w:rPr>
+        <w:t> </w:t>
+      </w:r>
+      <w:r>
+        <w:rPr>
+          <w:spacing w:val="-2"/>
+          <w:sz w:val="20"/>
+        </w:rPr>
+        <w:t>onboarding</w:t>
+      </w:r>
+    </w:p>
+    <w:p>
+      <w:pPr>
+        <w:pStyle w:val="ListParagraph"/>
+        <w:numPr>
+          <w:ilvl w:val="0"/>
+          <w:numId w:val="1"/>
+        </w:numPr>
+        <w:tabs>
+          <w:tab w:pos="318" w:val="left" w:leader="none"/>
+        </w:tabs>
+        <w:spacing w:line="242" w:lineRule="exact" w:before="0" w:after="0"/>
+        <w:ind w:left="318" w:right="0" w:hanging="198"/>
+        <w:jc w:val="left"/>
+        <w:rPr>
+          <w:sz w:val="20"/>
+        </w:rPr>
+      </w:pPr>
+      <w:r>
+        <w:rPr>
+          <w:sz w:val="20"/>
+        </w:rPr>
+        <w:t>Developed</w:t>
+      </w:r>
+      <w:r>
+        <w:rPr>
+          <w:spacing w:val="-11"/>
+          <w:sz w:val="20"/>
+        </w:rPr>
+        <w:t> </w:t>
+      </w:r>
+      <w:r>
+        <w:rPr>
+          <w:sz w:val="20"/>
+        </w:rPr>
+        <w:t>CLI</w:t>
+      </w:r>
+      <w:r>
+        <w:rPr>
+          <w:spacing w:val="-11"/>
+          <w:sz w:val="20"/>
+        </w:rPr>
+        <w:t> </w:t>
+      </w:r>
+      <w:r>
+        <w:rPr>
+          <w:sz w:val="20"/>
+        </w:rPr>
+        <w:t>applications</w:t>
+      </w:r>
+      <w:r>
+        <w:rPr>
+          <w:spacing w:val="-10"/>
+          <w:sz w:val="20"/>
+        </w:rPr>
+        <w:t> </w:t>
+      </w:r>
+      <w:r>
+        <w:rPr>
+          <w:sz w:val="20"/>
+        </w:rPr>
+        <w:t>to</w:t>
+      </w:r>
+      <w:r>
+        <w:rPr>
+          <w:spacing w:val="-11"/>
+          <w:sz w:val="20"/>
+        </w:rPr>
+        <w:t> </w:t>
+      </w:r>
+      <w:r>
+        <w:rPr>
+          <w:sz w:val="20"/>
+        </w:rPr>
+        <w:t>automate</w:t>
+      </w:r>
+      <w:r>
+        <w:rPr>
+          <w:spacing w:val="-10"/>
+          <w:sz w:val="20"/>
+        </w:rPr>
+        <w:t> </w:t>
+      </w:r>
+      <w:r>
+        <w:rPr>
+          <w:sz w:val="20"/>
+        </w:rPr>
+        <w:t>data</w:t>
+      </w:r>
+      <w:r>
+        <w:rPr>
+          <w:spacing w:val="-11"/>
+          <w:sz w:val="20"/>
+        </w:rPr>
+        <w:t> </w:t>
+      </w:r>
+      <w:r>
+        <w:rPr>
+          <w:sz w:val="20"/>
+        </w:rPr>
+        <w:t>backups,</w:t>
+      </w:r>
+      <w:r>
+        <w:rPr>
+          <w:spacing w:val="-10"/>
+          <w:sz w:val="20"/>
+        </w:rPr>
+        <w:t> </w:t>
+      </w:r>
+      <w:r>
+        <w:rPr>
+          <w:sz w:val="20"/>
+        </w:rPr>
+        <w:t>data</w:t>
+      </w:r>
+      <w:r>
+        <w:rPr>
+          <w:spacing w:val="-11"/>
+          <w:sz w:val="20"/>
+        </w:rPr>
+        <w:t> </w:t>
+      </w:r>
+      <w:r>
+        <w:rPr>
+          <w:sz w:val="20"/>
+        </w:rPr>
+        <w:t>integrity</w:t>
+      </w:r>
+      <w:r>
+        <w:rPr>
+          <w:spacing w:val="-11"/>
+          <w:sz w:val="20"/>
+        </w:rPr>
+        <w:t> </w:t>
+      </w:r>
+      <w:r>
+        <w:rPr>
+          <w:sz w:val="20"/>
+        </w:rPr>
+        <w:t>checks,</w:t>
+      </w:r>
+      <w:r>
+        <w:rPr>
+          <w:spacing w:val="-10"/>
+          <w:sz w:val="20"/>
+        </w:rPr>
+        <w:t> </w:t>
+      </w:r>
+      <w:r>
+        <w:rPr>
+          <w:sz w:val="20"/>
+        </w:rPr>
+        <w:t>generate</w:t>
+      </w:r>
+      <w:r>
+        <w:rPr>
+          <w:spacing w:val="-11"/>
+          <w:sz w:val="20"/>
+        </w:rPr>
+        <w:t> </w:t>
+      </w:r>
+      <w:r>
+        <w:rPr>
+          <w:sz w:val="20"/>
+        </w:rPr>
+        <w:t>reports,</w:t>
+      </w:r>
+      <w:r>
+        <w:rPr>
+          <w:spacing w:val="-11"/>
+          <w:sz w:val="20"/>
+        </w:rPr>
+        <w:t> </w:t>
+      </w:r>
+      <w:r>
+        <w:rPr>
+          <w:sz w:val="20"/>
+        </w:rPr>
+        <w:t>and</w:t>
+      </w:r>
+      <w:r>
+        <w:rPr>
+          <w:spacing w:val="-10"/>
+          <w:sz w:val="20"/>
+        </w:rPr>
+        <w:t> </w:t>
+      </w:r>
+      <w:r>
+        <w:rPr>
+          <w:sz w:val="20"/>
+        </w:rPr>
+        <w:t>other</w:t>
+      </w:r>
+      <w:r>
+        <w:rPr>
+          <w:spacing w:val="-10"/>
+          <w:sz w:val="20"/>
+        </w:rPr>
+        <w:t> </w:t>
+      </w:r>
+      <w:r>
+        <w:rPr>
+          <w:sz w:val="20"/>
+        </w:rPr>
+        <w:t>mission-critical</w:t>
+      </w:r>
+      <w:r>
+        <w:rPr>
+          <w:spacing w:val="-11"/>
+          <w:sz w:val="20"/>
+        </w:rPr>
+        <w:t> </w:t>
+      </w:r>
+      <w:r>
+        <w:rPr>
+          <w:spacing w:val="-2"/>
+          <w:sz w:val="20"/>
+        </w:rPr>
+        <w:t>tasks</w:t>
       </w:r>
     </w:p>
     <w:p>
@@ -1977,7 +2782,7 @@
         <w:tabs>
           <w:tab w:pos="9504" w:val="left" w:leader="none"/>
         </w:tabs>
-        <w:spacing w:before="115"/>
+        <w:spacing w:before="113"/>
       </w:pPr>
       <w:r>
         <w:rPr>
@@ -2470,7 +3275,7 @@
         <w:rPr>
           <w:sz w:val="20"/>
         </w:rPr>
-        <w:t>a REST API which resulted in reducing the overall process time from an average of four days to approximately ten seconds</w:t>
+        <w:t>a REST API which resulted in reducing the overall process time from four days to ten seconds</w:t>
       </w:r>
     </w:p>
     <w:p>
@@ -2715,7 +3520,7 @@
         <w:tabs>
           <w:tab w:pos="318" w:val="left" w:leader="none"/>
         </w:tabs>
-        <w:spacing w:line="238" w:lineRule="exact" w:before="0" w:after="0"/>
+        <w:spacing w:line="237" w:lineRule="exact" w:before="0" w:after="0"/>
         <w:ind w:left="318" w:right="0" w:hanging="198"/>
         <w:jc w:val="left"/>
         <w:rPr>
@@ -3194,6 +3999,226 @@
         <w:tabs>
           <w:tab w:pos="318" w:val="left" w:leader="none"/>
         </w:tabs>
+        <w:spacing w:line="239" w:lineRule="exact" w:before="0" w:after="0"/>
+        <w:ind w:left="318" w:right="0" w:hanging="198"/>
+        <w:jc w:val="left"/>
+        <w:rPr>
+          <w:sz w:val="20"/>
+        </w:rPr>
+      </w:pPr>
+      <w:r>
+        <w:rPr>
+          <w:sz w:val="20"/>
+        </w:rPr>
+        <w:t>Worked</w:t>
+      </w:r>
+      <w:r>
+        <w:rPr>
+          <w:spacing w:val="-11"/>
+          <w:sz w:val="20"/>
+        </w:rPr>
+        <w:t> </w:t>
+      </w:r>
+      <w:r>
+        <w:rPr>
+          <w:sz w:val="20"/>
+        </w:rPr>
+        <w:t>closely</w:t>
+      </w:r>
+      <w:r>
+        <w:rPr>
+          <w:spacing w:val="-11"/>
+          <w:sz w:val="20"/>
+        </w:rPr>
+        <w:t> </w:t>
+      </w:r>
+      <w:r>
+        <w:rPr>
+          <w:sz w:val="20"/>
+        </w:rPr>
+        <w:t>with</w:t>
+      </w:r>
+      <w:r>
+        <w:rPr>
+          <w:spacing w:val="-10"/>
+          <w:sz w:val="20"/>
+        </w:rPr>
+        <w:t> </w:t>
+      </w:r>
+      <w:r>
+        <w:rPr>
+          <w:sz w:val="20"/>
+        </w:rPr>
+        <w:t>team’s</w:t>
+      </w:r>
+      <w:r>
+        <w:rPr>
+          <w:spacing w:val="-11"/>
+          <w:sz w:val="20"/>
+        </w:rPr>
+        <w:t> </w:t>
+      </w:r>
+      <w:r>
+        <w:rPr>
+          <w:sz w:val="20"/>
+        </w:rPr>
+        <w:t>UI/UX</w:t>
+      </w:r>
+      <w:r>
+        <w:rPr>
+          <w:spacing w:val="-10"/>
+          <w:sz w:val="20"/>
+        </w:rPr>
+        <w:t> </w:t>
+      </w:r>
+      <w:r>
+        <w:rPr>
+          <w:sz w:val="20"/>
+        </w:rPr>
+        <w:t>designer</w:t>
+      </w:r>
+      <w:r>
+        <w:rPr>
+          <w:spacing w:val="-10"/>
+          <w:sz w:val="20"/>
+        </w:rPr>
+        <w:t> </w:t>
+      </w:r>
+      <w:r>
+        <w:rPr>
+          <w:sz w:val="20"/>
+        </w:rPr>
+        <w:t>to</w:t>
+      </w:r>
+      <w:r>
+        <w:rPr>
+          <w:spacing w:val="-11"/>
+          <w:sz w:val="20"/>
+        </w:rPr>
+        <w:t> </w:t>
+      </w:r>
+      <w:r>
+        <w:rPr>
+          <w:sz w:val="20"/>
+        </w:rPr>
+        <w:t>translate</w:t>
+      </w:r>
+      <w:r>
+        <w:rPr>
+          <w:spacing w:val="-10"/>
+          <w:sz w:val="20"/>
+        </w:rPr>
+        <w:t> </w:t>
+      </w:r>
+      <w:r>
+        <w:rPr>
+          <w:sz w:val="20"/>
+        </w:rPr>
+        <w:t>high-fidelity</w:t>
+      </w:r>
+      <w:r>
+        <w:rPr>
+          <w:spacing w:val="-10"/>
+          <w:sz w:val="20"/>
+        </w:rPr>
+        <w:t> </w:t>
+      </w:r>
+      <w:r>
+        <w:rPr>
+          <w:sz w:val="20"/>
+        </w:rPr>
+        <w:t>mockups</w:t>
+      </w:r>
+      <w:r>
+        <w:rPr>
+          <w:spacing w:val="-11"/>
+          <w:sz w:val="20"/>
+        </w:rPr>
+        <w:t> </w:t>
+      </w:r>
+      <w:r>
+        <w:rPr>
+          <w:sz w:val="20"/>
+        </w:rPr>
+        <w:t>into</w:t>
+      </w:r>
+      <w:r>
+        <w:rPr>
+          <w:spacing w:val="-11"/>
+          <w:sz w:val="20"/>
+        </w:rPr>
+        <w:t> </w:t>
+      </w:r>
+      <w:r>
+        <w:rPr>
+          <w:sz w:val="20"/>
+        </w:rPr>
+        <w:t>functional</w:t>
+      </w:r>
+      <w:r>
+        <w:rPr>
+          <w:spacing w:val="-10"/>
+          <w:sz w:val="20"/>
+        </w:rPr>
+        <w:t> </w:t>
+      </w:r>
+      <w:r>
+        <w:rPr>
+          <w:sz w:val="20"/>
+        </w:rPr>
+        <w:t>and</w:t>
+      </w:r>
+      <w:r>
+        <w:rPr>
+          <w:spacing w:val="-10"/>
+          <w:sz w:val="20"/>
+        </w:rPr>
+        <w:t> </w:t>
+      </w:r>
+      <w:r>
+        <w:rPr>
+          <w:sz w:val="20"/>
+        </w:rPr>
+        <w:t>responsive</w:t>
+      </w:r>
+      <w:r>
+        <w:rPr>
+          <w:spacing w:val="-11"/>
+          <w:sz w:val="20"/>
+        </w:rPr>
+        <w:t> </w:t>
+      </w:r>
+      <w:r>
+        <w:rPr>
+          <w:sz w:val="20"/>
+        </w:rPr>
+        <w:t>user</w:t>
+      </w:r>
+      <w:r>
+        <w:rPr>
+          <w:spacing w:val="-10"/>
+          <w:sz w:val="20"/>
+        </w:rPr>
+        <w:t> </w:t>
+      </w:r>
+      <w:r>
+        <w:rPr>
+          <w:spacing w:val="-2"/>
+          <w:sz w:val="20"/>
+        </w:rPr>
+        <w:t>interfaces</w:t>
+      </w:r>
+    </w:p>
+    <w:p>
+      <w:pPr>
+        <w:pStyle w:val="ListParagraph"/>
+        <w:numPr>
+          <w:ilvl w:val="0"/>
+          <w:numId w:val="1"/>
+        </w:numPr>
+        <w:tabs>
+          <w:tab w:pos="318" w:val="left" w:leader="none"/>
+        </w:tabs>
         <w:spacing w:line="242" w:lineRule="exact" w:before="0" w:after="0"/>
         <w:ind w:left="318" w:right="0" w:hanging="198"/>
         <w:jc w:val="left"/>
@@ -3459,7 +4484,7 @@
                   <wp:posOffset>457200</wp:posOffset>
                 </wp:positionH>
                 <wp:positionV relativeFrom="paragraph">
-                  <wp:posOffset>259266</wp:posOffset>
+                  <wp:posOffset>259244</wp:posOffset>
                 </wp:positionV>
                 <wp:extent cx="6645909" cy="1270"/>
                 <wp:effectExtent l="0" t="0" r="0" b="0"/>
@@ -3516,7 +4541,7 @@
           </mc:Choice>
           <mc:Fallback>
             <w:pict>
-              <v:shape style="position:absolute;margin-left:36pt;margin-top:20.414711pt;width:523.3pt;height:.1pt;mso-position-horizontal-relative:page;mso-position-vertical-relative:paragraph;z-index:-15727616;mso-wrap-distance-left:0;mso-wrap-distance-right:0" id="docshape3" coordorigin="720,408" coordsize="10466,0" path="m720,408l11186,408e" filled="false" stroked="true" strokeweight=".598pt" strokecolor="#000000">
+              <v:shape style="position:absolute;margin-left:36pt;margin-top:20.412922pt;width:523.3pt;height:.1pt;mso-position-horizontal-relative:page;mso-position-vertical-relative:paragraph;z-index:-15727616;mso-wrap-distance-left:0;mso-wrap-distance-right:0" id="docshape3" coordorigin="720,408" coordsize="10466,0" path="m720,408l11186,408e" filled="false" stroked="true" strokeweight=".598pt" strokecolor="#000000">
                 <v:path arrowok="t"/>
                 <v:stroke dashstyle="solid"/>
                 <w10:wrap type="topAndBottom"/>
@@ -4047,21 +5072,21 @@
           <w:spacing w:val="-2"/>
           <w:sz w:val="20"/>
         </w:rPr>
+        <w:t>JSDoc,</w:t>
+      </w:r>
+      <w:r>
+        <w:rPr>
+          <w:spacing w:val="6"/>
+          <w:sz w:val="20"/>
+        </w:rPr>
+        <w:t> </w:t>
+      </w:r>
+      <w:r>
+        <w:rPr>
+          <w:spacing w:val="-2"/>
+          <w:sz w:val="20"/>
+        </w:rPr>
         <w:t>Markdown,</w:t>
-      </w:r>
-      <w:r>
-        <w:rPr>
-          <w:spacing w:val="6"/>
-          <w:sz w:val="20"/>
-        </w:rPr>
-        <w:t> </w:t>
-      </w:r>
-      <w:r>
-        <w:rPr>
-          <w:spacing w:val="-2"/>
-          <w:sz w:val="20"/>
-        </w:rPr>
-        <w:t>JSDoc,</w:t>
       </w:r>
       <w:r>
         <w:rPr>
@@ -4239,7 +5264,7 @@
                   <wp:posOffset>457200</wp:posOffset>
                 </wp:positionH>
                 <wp:positionV relativeFrom="paragraph">
-                  <wp:posOffset>259511</wp:posOffset>
+                  <wp:posOffset>259498</wp:posOffset>
                 </wp:positionV>
                 <wp:extent cx="6645909" cy="1270"/>
                 <wp:effectExtent l="0" t="0" r="0" b="0"/>
@@ -4296,7 +5321,7 @@
           </mc:Choice>
           <mc:Fallback>
             <w:pict>
-              <v:shape style="position:absolute;margin-left:36pt;margin-top:20.433968pt;width:523.3pt;height:.1pt;mso-position-horizontal-relative:page;mso-position-vertical-relative:paragraph;z-index:-15727104;mso-wrap-distance-left:0;mso-wrap-distance-right:0" id="docshape4" coordorigin="720,409" coordsize="10466,0" path="m720,409l11186,409e" filled="false" stroked="true" strokeweight=".598pt" strokecolor="#000000">
+              <v:shape style="position:absolute;margin-left:36pt;margin-top:20.432968pt;width:523.3pt;height:.1pt;mso-position-horizontal-relative:page;mso-position-vertical-relative:paragraph;z-index:-15727104;mso-wrap-distance-left:0;mso-wrap-distance-right:0" id="docshape4" coordorigin="720,409" coordsize="10466,0" path="m720,409l11186,409e" filled="false" stroked="true" strokeweight=".598pt" strokecolor="#000000">
                 <v:path arrowok="t"/>
                 <v:stroke dashstyle="solid"/>
                 <w10:wrap type="topAndBottom"/>
@@ -5140,7 +6165,7 @@
                   <wp:posOffset>457200</wp:posOffset>
                 </wp:positionH>
                 <wp:positionV relativeFrom="paragraph">
-                  <wp:posOffset>259584</wp:posOffset>
+                  <wp:posOffset>259603</wp:posOffset>
                 </wp:positionV>
                 <wp:extent cx="6645909" cy="1270"/>
                 <wp:effectExtent l="0" t="0" r="0" b="0"/>
@@ -5197,7 +6222,7 @@
           </mc:Choice>
           <mc:Fallback>
             <w:pict>
-              <v:shape style="position:absolute;margin-left:36pt;margin-top:20.439707pt;width:523.3pt;height:.1pt;mso-position-horizontal-relative:page;mso-position-vertical-relative:paragraph;z-index:-15726592;mso-wrap-distance-left:0;mso-wrap-distance-right:0" id="docshape5" coordorigin="720,409" coordsize="10466,0" path="m720,409l11186,409e" filled="false" stroked="true" strokeweight=".598pt" strokecolor="#000000">
+              <v:shape style="position:absolute;margin-left:36pt;margin-top:20.441195pt;width:523.3pt;height:.1pt;mso-position-horizontal-relative:page;mso-position-vertical-relative:paragraph;z-index:-15726592;mso-wrap-distance-left:0;mso-wrap-distance-right:0" id="docshape5" coordorigin="720,409" coordsize="10466,0" path="m720,409l11186,409e" filled="false" stroked="true" strokeweight=".598pt" strokecolor="#000000">
                 <v:path arrowok="t"/>
                 <v:stroke dashstyle="solid"/>
                 <w10:wrap type="topAndBottom"/>
@@ -6090,7 +7115,7 @@
         <w:tabs>
           <w:tab w:pos="317" w:val="left" w:leader="none"/>
         </w:tabs>
-        <w:spacing w:line="238" w:lineRule="exact" w:before="0" w:after="0"/>
+        <w:spacing w:line="237" w:lineRule="exact" w:before="0" w:after="0"/>
         <w:ind w:left="317" w:right="0" w:hanging="198"/>
         <w:jc w:val="left"/>
         <w:rPr>
@@ -6464,7 +7489,7 @@
         <w:rPr>
           <w:sz w:val="20"/>
         </w:rPr>
-        <w:t>and Docusaurus (issues 8189, 8591, 9698); recipient of multiple </w:t>
+        <w:t>and Docusaurus (issues 8189, 8591, 9698, 9785); recipient of multiple </w:t>
       </w:r>
       <w:hyperlink r:id="rId11">
         <w:r>

</xml_diff>

<commit_message>
update resume: 2024-06-27 15:51:31
</commit_message>
<xml_diff>
--- a/Daniel_Farlow_resume.docx
+++ b/Daniel_Farlow_resume.docx
@@ -5086,21 +5086,21 @@
           <w:spacing w:val="-2"/>
           <w:sz w:val="20"/>
         </w:rPr>
+        <w:t>Docusaurus,</w:t>
+      </w:r>
+      <w:r>
+        <w:rPr>
+          <w:spacing w:val="6"/>
+          <w:sz w:val="20"/>
+        </w:rPr>
+        <w:t> </w:t>
+      </w:r>
+      <w:r>
+        <w:rPr>
+          <w:spacing w:val="-2"/>
+          <w:sz w:val="20"/>
+        </w:rPr>
         <w:t>Markdown,</w:t>
-      </w:r>
-      <w:r>
-        <w:rPr>
-          <w:spacing w:val="6"/>
-          <w:sz w:val="20"/>
-        </w:rPr>
-        <w:t> </w:t>
-      </w:r>
-      <w:r>
-        <w:rPr>
-          <w:spacing w:val="-2"/>
-          <w:sz w:val="20"/>
-        </w:rPr>
-        <w:t>Docusaurus,</w:t>
       </w:r>
       <w:r>
         <w:rPr>

</xml_diff>